<commit_message>
wrote a paragraph on question 1
</commit_message>
<xml_diff>
--- a/WDD.docx
+++ b/WDD.docx
@@ -39,7 +39,7 @@
                     <pic:cNvPicPr preferRelativeResize="0"/>
                   </pic:nvPicPr>
                   <pic:blipFill>
-                    <a:blip r:embed="rId4"/>
+                    <a:blip r:embed="rId5"/>
                     <a:srcRect/>
                     <a:stretch>
                       <a:fillRect/>
@@ -162,33 +162,46 @@
           <w:sz w:val="28"/>
           <w:szCs w:val="28"/>
         </w:rPr>
-        <w:t xml:space="preserve">Prepared </w:t>
-      </w:r>
-      <w:r>
-        <w:rPr>
-          <w:rFonts w:ascii="Times New Roman" w:eastAsia="Times New Roman" w:hAnsi="Times New Roman" w:cs="Times New Roman"/>
-          <w:b/>
+        <w:t xml:space="preserve">Prepared by: </w:t>
+      </w:r>
+      <w:r>
+        <w:rPr>
+          <w:rFonts w:ascii="Times New Roman" w:eastAsia="Times New Roman" w:hAnsi="Times New Roman" w:cs="Times New Roman"/>
           <w:sz w:val="28"/>
           <w:szCs w:val="28"/>
         </w:rPr>
-        <w:t>by</w:t>
-      </w:r>
-      <w:r>
-        <w:rPr>
-          <w:rFonts w:ascii="Times New Roman" w:eastAsia="Times New Roman" w:hAnsi="Times New Roman" w:cs="Times New Roman"/>
-          <w:b/>
+        <w:t xml:space="preserve">- Abiy Menberu </w:t>
+      </w:r>
+    </w:p>
+    <w:p>
+      <w:pPr>
+        <w:spacing w:before="240" w:after="160" w:line="259" w:lineRule="auto"/>
+        <w:ind w:left="4320"/>
+      </w:pPr>
+    </w:p>
+    <w:p>
+      <w:pPr>
+        <w:spacing w:before="240" w:after="160" w:line="259" w:lineRule="auto"/>
+        <w:ind w:left="4320"/>
+      </w:pPr>
+    </w:p>
+    <w:p>
+      <w:pPr>
+        <w:spacing w:before="240" w:after="160" w:line="259" w:lineRule="auto"/>
+        <w:ind w:left="7200"/>
+        <w:rPr>
+          <w:rFonts w:ascii="Times New Roman" w:eastAsia="Times New Roman" w:hAnsi="Times New Roman" w:cs="Times New Roman"/>
           <w:sz w:val="28"/>
           <w:szCs w:val="28"/>
         </w:rPr>
-        <w:t xml:space="preserve">: </w:t>
-      </w:r>
+      </w:pPr>
       <w:r>
         <w:rPr>
           <w:rFonts w:ascii="Times New Roman" w:eastAsia="Times New Roman" w:hAnsi="Times New Roman" w:cs="Times New Roman"/>
           <w:sz w:val="28"/>
           <w:szCs w:val="28"/>
         </w:rPr>
-        <w:t xml:space="preserve">- </w:t>
+        <w:t>March</w:t>
       </w:r>
       <w:r>
         <w:rPr>
@@ -196,38 +209,7 @@
           <w:sz w:val="28"/>
           <w:szCs w:val="28"/>
         </w:rPr>
-        <w:t xml:space="preserve">Abiy Menberu </w:t>
-      </w:r>
-    </w:p>
-    <w:p>
-      <w:pPr>
-        <w:spacing w:before="240" w:after="160" w:line="259" w:lineRule="auto"/>
-        <w:ind w:left="4320"/>
-      </w:pPr>
-    </w:p>
-    <w:p>
-      <w:pPr>
-        <w:spacing w:before="240" w:after="160" w:line="259" w:lineRule="auto"/>
-        <w:ind w:left="4320"/>
-      </w:pPr>
-    </w:p>
-    <w:p>
-      <w:pPr>
-        <w:spacing w:before="240" w:after="160" w:line="259" w:lineRule="auto"/>
-        <w:ind w:left="7200"/>
-        <w:rPr>
-          <w:rFonts w:ascii="Times New Roman" w:eastAsia="Times New Roman" w:hAnsi="Times New Roman" w:cs="Times New Roman"/>
-          <w:sz w:val="28"/>
-          <w:szCs w:val="28"/>
-        </w:rPr>
-      </w:pPr>
-      <w:r>
-        <w:rPr>
-          <w:rFonts w:ascii="Times New Roman" w:eastAsia="Times New Roman" w:hAnsi="Times New Roman" w:cs="Times New Roman"/>
-          <w:sz w:val="28"/>
-          <w:szCs w:val="28"/>
-        </w:rPr>
-        <w:t>February 2020</w:t>
+        <w:t xml:space="preserve"> 2020</w:t>
       </w:r>
     </w:p>
     <w:p/>
@@ -236,11 +218,158 @@
     <w:p/>
     <w:p/>
     <w:p>
+      <w:pPr>
+        <w:pStyle w:val="ListParagraph"/>
+        <w:numPr>
+          <w:ilvl w:val="0"/>
+          <w:numId w:val="1"/>
+        </w:numPr>
+        <w:jc w:val="both"/>
+        <w:rPr>
+          <w:rFonts w:ascii="Times New Roman" w:hAnsi="Times New Roman" w:cs="Times New Roman"/>
+          <w:sz w:val="24"/>
+          <w:u w:val="single"/>
+        </w:rPr>
+      </w:pPr>
+      <w:r>
+        <w:rPr>
+          <w:rFonts w:ascii="Times New Roman" w:hAnsi="Times New Roman" w:cs="Times New Roman"/>
+          <w:sz w:val="24"/>
+          <w:u w:val="single"/>
+        </w:rPr>
+        <w:lastRenderedPageBreak/>
+        <w:t>History of the Internet</w:t>
+      </w:r>
+    </w:p>
+    <w:p>
+      <w:pPr>
+        <w:jc w:val="both"/>
+        <w:rPr>
+          <w:rFonts w:ascii="Times New Roman" w:hAnsi="Times New Roman" w:cs="Times New Roman"/>
+          <w:sz w:val="24"/>
+        </w:rPr>
+      </w:pPr>
+    </w:p>
+    <w:p>
+      <w:pPr>
+        <w:spacing w:line="360" w:lineRule="auto"/>
+        <w:jc w:val="both"/>
+        <w:rPr>
+          <w:rFonts w:ascii="Times New Roman" w:hAnsi="Times New Roman" w:cs="Times New Roman"/>
+          <w:sz w:val="24"/>
+        </w:rPr>
+      </w:pPr>
+      <w:r>
+        <w:rPr>
+          <w:rFonts w:ascii="Times New Roman" w:hAnsi="Times New Roman" w:cs="Times New Roman"/>
+          <w:sz w:val="24"/>
+        </w:rPr>
+        <w:t xml:space="preserve">The internet has revolutionized communications unlike any other inventions. It has brought significant changes in almost every field. The technology is growing so fast due to consistent </w:t>
+      </w:r>
+      <w:r>
+        <w:rPr>
+          <w:rFonts w:ascii="Times New Roman" w:hAnsi="Times New Roman" w:cs="Times New Roman"/>
+          <w:sz w:val="24"/>
+        </w:rPr>
+        <w:t xml:space="preserve">research and the dedication to improve it. </w:t>
+      </w:r>
+    </w:p>
+    <w:p>
+      <w:pPr>
+        <w:spacing w:line="360" w:lineRule="auto"/>
+        <w:jc w:val="both"/>
+        <w:rPr>
+          <w:rFonts w:ascii="Times New Roman" w:hAnsi="Times New Roman" w:cs="Times New Roman"/>
+          <w:sz w:val="24"/>
+        </w:rPr>
+      </w:pPr>
+      <w:r>
+        <w:rPr>
+          <w:rFonts w:ascii="Times New Roman" w:hAnsi="Times New Roman" w:cs="Times New Roman"/>
+          <w:sz w:val="24"/>
+        </w:rPr>
+        <w:t>Like every major invention in the world, the internet has its history on how it came to be this dominant and useful technology. This history revolves around four distinct aspects. The first one being the technological evolution and research on packet switching and ARPANET. There’s the operations and management aspect of a global infrastructure. The 3</w:t>
+      </w:r>
+      <w:r>
+        <w:rPr>
+          <w:rFonts w:ascii="Times New Roman" w:hAnsi="Times New Roman" w:cs="Times New Roman"/>
+          <w:sz w:val="24"/>
+          <w:vertAlign w:val="superscript"/>
+        </w:rPr>
+        <w:t>rd</w:t>
+      </w:r>
+      <w:r>
+        <w:rPr>
+          <w:rFonts w:ascii="Times New Roman" w:hAnsi="Times New Roman" w:cs="Times New Roman"/>
+          <w:sz w:val="24"/>
+        </w:rPr>
+        <w:t xml:space="preserve"> one is about the social aspect, which resulted in a community of individuals working together to improve this technology for the common good. The last aspect is about commercialization aspect resulting a broadly organized and available information infrastructure. </w:t>
+      </w:r>
+    </w:p>
+    <w:p>
+      <w:pPr>
+        <w:spacing w:line="360" w:lineRule="auto"/>
+        <w:jc w:val="both"/>
+        <w:rPr>
+          <w:rFonts w:ascii="Times New Roman" w:hAnsi="Times New Roman" w:cs="Times New Roman"/>
+          <w:sz w:val="24"/>
+        </w:rPr>
+      </w:pPr>
+    </w:p>
+    <w:p>
+      <w:pPr>
+        <w:spacing w:line="360" w:lineRule="auto"/>
+        <w:jc w:val="both"/>
+        <w:rPr>
+          <w:rFonts w:ascii="Times New Roman" w:hAnsi="Times New Roman" w:cs="Times New Roman"/>
+          <w:sz w:val="24"/>
+        </w:rPr>
+      </w:pPr>
+      <w:r>
+        <w:rPr>
+          <w:rFonts w:ascii="Times New Roman" w:hAnsi="Times New Roman" w:cs="Times New Roman"/>
+          <w:sz w:val="24"/>
+        </w:rPr>
+        <w:t xml:space="preserve">The first ever recorded description of the social interactions that could be enabled through networking was a series of memos written by J.C.R </w:t>
+      </w:r>
+      <w:proofErr w:type="spellStart"/>
+      <w:r>
+        <w:rPr>
+          <w:rFonts w:ascii="Times New Roman" w:hAnsi="Times New Roman" w:cs="Times New Roman"/>
+          <w:sz w:val="24"/>
+        </w:rPr>
+        <w:t>Licklider</w:t>
+      </w:r>
+      <w:proofErr w:type="spellEnd"/>
+      <w:r>
+        <w:rPr>
+          <w:rFonts w:ascii="Times New Roman" w:hAnsi="Times New Roman" w:cs="Times New Roman"/>
+          <w:sz w:val="24"/>
+        </w:rPr>
+        <w:t xml:space="preserve"> of MIT in August 1962. His idea was of a globally interconnected set of computers through which everyone could access data easily.</w:t>
+      </w:r>
+    </w:p>
+    <w:p>
+      <w:pPr>
+        <w:spacing w:line="360" w:lineRule="auto"/>
+        <w:jc w:val="both"/>
+        <w:rPr>
+          <w:rFonts w:ascii="Times New Roman" w:hAnsi="Times New Roman" w:cs="Times New Roman"/>
+          <w:sz w:val="24"/>
+        </w:rPr>
+      </w:pPr>
+    </w:p>
+    <w:p>
+      <w:pPr>
+        <w:spacing w:line="360" w:lineRule="auto"/>
+        <w:jc w:val="both"/>
+        <w:rPr>
+          <w:rFonts w:ascii="Times New Roman" w:hAnsi="Times New Roman" w:cs="Times New Roman"/>
+        </w:rPr>
+      </w:pPr>
       <w:bookmarkStart w:id="0" w:name="_GoBack"/>
       <w:bookmarkEnd w:id="0"/>
     </w:p>
-    <w:p/>
-    <w:p/>
     <w:sectPr>
       <w:pgSz w:w="12240" w:h="15840"/>
       <w:pgMar w:top="1440" w:right="1440" w:bottom="1440" w:left="1440" w:header="720" w:footer="720" w:gutter="0"/>
@@ -249,6 +378,103 @@
     </w:sectPr>
   </w:body>
 </w:document>
+</file>
+
+<file path=word/numbering.xml><?xml version="1.0" encoding="utf-8"?>
+<w:numbering xmlns:wpc="http://schemas.microsoft.com/office/word/2010/wordprocessingCanvas" xmlns:cx="http://schemas.microsoft.com/office/drawing/2014/chartex" xmlns:mc="http://schemas.openxmlformats.org/markup-compatibility/2006" xmlns:o="urn:schemas-microsoft-com:office:office" xmlns:r="http://schemas.openxmlformats.org/officeDocument/2006/relationships" xmlns:m="http://schemas.openxmlformats.org/officeDocument/2006/math" xmlns:v="urn:schemas-microsoft-com:vml" xmlns:wp14="http://schemas.microsoft.com/office/word/2010/wordprocessingDrawing" xmlns:wp="http://schemas.openxmlformats.org/drawingml/2006/wordprocessingDrawing" xmlns:w10="urn:schemas-microsoft-com:office:word" xmlns:w="http://schemas.openxmlformats.org/wordprocessingml/2006/main" xmlns:w14="http://schemas.microsoft.com/office/word/2010/wordml" xmlns:w15="http://schemas.microsoft.com/office/word/2012/wordml" xmlns:w16se="http://schemas.microsoft.com/office/word/2015/wordml/symex" xmlns:wpg="http://schemas.microsoft.com/office/word/2010/wordprocessingGroup" xmlns:wpi="http://schemas.microsoft.com/office/word/2010/wordprocessingInk" xmlns:wne="http://schemas.microsoft.com/office/word/2006/wordml" xmlns:wps="http://schemas.microsoft.com/office/word/2010/wordprocessingShape" mc:Ignorable="w14 w15 w16se wp14">
+  <w:abstractNum w:abstractNumId="0" w15:restartNumberingAfterBreak="0">
+    <w:nsid w:val="2C380B39"/>
+    <w:multiLevelType w:val="hybridMultilevel"/>
+    <w:tmpl w:val="72B86834"/>
+    <w:lvl w:ilvl="0" w:tplc="0409000F">
+      <w:start w:val="1"/>
+      <w:numFmt w:val="decimal"/>
+      <w:lvlText w:val="%1."/>
+      <w:lvlJc w:val="left"/>
+      <w:pPr>
+        <w:ind w:left="720" w:hanging="360"/>
+      </w:pPr>
+      <w:rPr>
+        <w:rFonts w:hint="default"/>
+      </w:rPr>
+    </w:lvl>
+    <w:lvl w:ilvl="1" w:tplc="04090019" w:tentative="1">
+      <w:start w:val="1"/>
+      <w:numFmt w:val="lowerLetter"/>
+      <w:lvlText w:val="%2."/>
+      <w:lvlJc w:val="left"/>
+      <w:pPr>
+        <w:ind w:left="1440" w:hanging="360"/>
+      </w:pPr>
+    </w:lvl>
+    <w:lvl w:ilvl="2" w:tplc="0409001B" w:tentative="1">
+      <w:start w:val="1"/>
+      <w:numFmt w:val="lowerRoman"/>
+      <w:lvlText w:val="%3."/>
+      <w:lvlJc w:val="right"/>
+      <w:pPr>
+        <w:ind w:left="2160" w:hanging="180"/>
+      </w:pPr>
+    </w:lvl>
+    <w:lvl w:ilvl="3" w:tplc="0409000F" w:tentative="1">
+      <w:start w:val="1"/>
+      <w:numFmt w:val="decimal"/>
+      <w:lvlText w:val="%4."/>
+      <w:lvlJc w:val="left"/>
+      <w:pPr>
+        <w:ind w:left="2880" w:hanging="360"/>
+      </w:pPr>
+    </w:lvl>
+    <w:lvl w:ilvl="4" w:tplc="04090019" w:tentative="1">
+      <w:start w:val="1"/>
+      <w:numFmt w:val="lowerLetter"/>
+      <w:lvlText w:val="%5."/>
+      <w:lvlJc w:val="left"/>
+      <w:pPr>
+        <w:ind w:left="3600" w:hanging="360"/>
+      </w:pPr>
+    </w:lvl>
+    <w:lvl w:ilvl="5" w:tplc="0409001B" w:tentative="1">
+      <w:start w:val="1"/>
+      <w:numFmt w:val="lowerRoman"/>
+      <w:lvlText w:val="%6."/>
+      <w:lvlJc w:val="right"/>
+      <w:pPr>
+        <w:ind w:left="4320" w:hanging="180"/>
+      </w:pPr>
+    </w:lvl>
+    <w:lvl w:ilvl="6" w:tplc="0409000F" w:tentative="1">
+      <w:start w:val="1"/>
+      <w:numFmt w:val="decimal"/>
+      <w:lvlText w:val="%7."/>
+      <w:lvlJc w:val="left"/>
+      <w:pPr>
+        <w:ind w:left="5040" w:hanging="360"/>
+      </w:pPr>
+    </w:lvl>
+    <w:lvl w:ilvl="7" w:tplc="04090019" w:tentative="1">
+      <w:start w:val="1"/>
+      <w:numFmt w:val="lowerLetter"/>
+      <w:lvlText w:val="%8."/>
+      <w:lvlJc w:val="left"/>
+      <w:pPr>
+        <w:ind w:left="5760" w:hanging="360"/>
+      </w:pPr>
+    </w:lvl>
+    <w:lvl w:ilvl="8" w:tplc="0409001B" w:tentative="1">
+      <w:start w:val="1"/>
+      <w:numFmt w:val="lowerRoman"/>
+      <w:lvlText w:val="%9."/>
+      <w:lvlJc w:val="right"/>
+      <w:pPr>
+        <w:ind w:left="6480" w:hanging="180"/>
+      </w:pPr>
+    </w:lvl>
+  </w:abstractNum>
+  <w:num w:numId="1">
+    <w:abstractNumId w:val="0"/>
+  </w:num>
+</w:numbering>
 </file>
 
 <file path=word/styles.xml><?xml version="1.0" encoding="utf-8"?>
@@ -679,6 +905,17 @@
     <w:semiHidden/>
     <w:unhideWhenUsed/>
   </w:style>
+  <w:style w:type="paragraph" w:styleId="ListParagraph">
+    <w:name w:val="List Paragraph"/>
+    <w:basedOn w:val="Normal"/>
+    <w:uiPriority w:val="34"/>
+    <w:qFormat/>
+    <w:rsid w:val="00EC2254"/>
+    <w:pPr>
+      <w:ind w:left="720"/>
+      <w:contextualSpacing/>
+    </w:pPr>
+  </w:style>
 </w:styles>
 </file>
 

</xml_diff>

<commit_message>
Question #3 and #4
</commit_message>
<xml_diff>
--- a/WDD.docx
+++ b/WDD.docx
@@ -39,7 +39,7 @@
                     <pic:cNvPicPr preferRelativeResize="0"/>
                   </pic:nvPicPr>
                   <pic:blipFill>
-                    <a:blip r:embed="rId5"/>
+                    <a:blip r:embed="rId7"/>
                     <a:srcRect/>
                     <a:stretch>
                       <a:fillRect/>
@@ -367,8 +367,2352 @@
           <w:rFonts w:ascii="Times New Roman" w:hAnsi="Times New Roman" w:cs="Times New Roman"/>
         </w:rPr>
       </w:pPr>
+    </w:p>
+    <w:p>
+      <w:pPr>
+        <w:spacing w:line="360" w:lineRule="auto"/>
+        <w:jc w:val="both"/>
+        <w:rPr>
+          <w:rFonts w:ascii="Times New Roman" w:hAnsi="Times New Roman" w:cs="Times New Roman"/>
+        </w:rPr>
+      </w:pPr>
+    </w:p>
+    <w:p>
+      <w:pPr>
+        <w:spacing w:line="360" w:lineRule="auto"/>
+        <w:jc w:val="both"/>
+        <w:rPr>
+          <w:rFonts w:ascii="Times New Roman" w:hAnsi="Times New Roman" w:cs="Times New Roman"/>
+        </w:rPr>
+      </w:pPr>
+    </w:p>
+    <w:p>
+      <w:pPr>
+        <w:spacing w:line="360" w:lineRule="auto"/>
+        <w:jc w:val="both"/>
+        <w:rPr>
+          <w:rFonts w:ascii="Times New Roman" w:hAnsi="Times New Roman" w:cs="Times New Roman"/>
+        </w:rPr>
+      </w:pPr>
+    </w:p>
+    <w:p>
+      <w:pPr>
+        <w:spacing w:line="360" w:lineRule="auto"/>
+        <w:jc w:val="both"/>
+        <w:rPr>
+          <w:rFonts w:ascii="Times New Roman" w:hAnsi="Times New Roman" w:cs="Times New Roman"/>
+        </w:rPr>
+      </w:pPr>
+    </w:p>
+    <w:p>
+      <w:pPr>
+        <w:spacing w:line="360" w:lineRule="auto"/>
+        <w:jc w:val="both"/>
+        <w:rPr>
+          <w:rFonts w:ascii="Times New Roman" w:hAnsi="Times New Roman" w:cs="Times New Roman"/>
+        </w:rPr>
+      </w:pPr>
+    </w:p>
+    <w:p>
+      <w:pPr>
+        <w:spacing w:line="360" w:lineRule="auto"/>
+        <w:jc w:val="both"/>
+        <w:rPr>
+          <w:rFonts w:ascii="Times New Roman" w:hAnsi="Times New Roman" w:cs="Times New Roman"/>
+        </w:rPr>
+      </w:pPr>
+    </w:p>
+    <w:p>
+      <w:pPr>
+        <w:spacing w:line="360" w:lineRule="auto"/>
+        <w:jc w:val="both"/>
+        <w:rPr>
+          <w:rFonts w:ascii="Times New Roman" w:hAnsi="Times New Roman" w:cs="Times New Roman"/>
+        </w:rPr>
+      </w:pPr>
+    </w:p>
+    <w:p>
+      <w:pPr>
+        <w:spacing w:line="360" w:lineRule="auto"/>
+        <w:jc w:val="both"/>
+        <w:rPr>
+          <w:rFonts w:ascii="Times New Roman" w:hAnsi="Times New Roman" w:cs="Times New Roman"/>
+        </w:rPr>
+      </w:pPr>
+    </w:p>
+    <w:p>
+      <w:pPr>
+        <w:spacing w:line="360" w:lineRule="auto"/>
+        <w:jc w:val="both"/>
+        <w:rPr>
+          <w:rFonts w:ascii="Times New Roman" w:hAnsi="Times New Roman" w:cs="Times New Roman"/>
+        </w:rPr>
+      </w:pPr>
+    </w:p>
+    <w:p>
+      <w:pPr>
+        <w:spacing w:line="360" w:lineRule="auto"/>
+        <w:jc w:val="both"/>
+        <w:rPr>
+          <w:rFonts w:ascii="Times New Roman" w:hAnsi="Times New Roman" w:cs="Times New Roman"/>
+        </w:rPr>
+      </w:pPr>
+    </w:p>
+    <w:p>
+      <w:pPr>
+        <w:spacing w:line="360" w:lineRule="auto"/>
+        <w:jc w:val="both"/>
+        <w:rPr>
+          <w:rFonts w:ascii="Times New Roman" w:hAnsi="Times New Roman" w:cs="Times New Roman"/>
+        </w:rPr>
+      </w:pPr>
+    </w:p>
+    <w:p>
+      <w:pPr>
+        <w:spacing w:line="360" w:lineRule="auto"/>
+        <w:jc w:val="both"/>
+        <w:rPr>
+          <w:rFonts w:ascii="Times New Roman" w:hAnsi="Times New Roman" w:cs="Times New Roman"/>
+        </w:rPr>
+      </w:pPr>
+    </w:p>
+    <w:p>
+      <w:pPr>
+        <w:spacing w:line="360" w:lineRule="auto"/>
+        <w:jc w:val="both"/>
+        <w:rPr>
+          <w:rFonts w:ascii="Times New Roman" w:hAnsi="Times New Roman" w:cs="Times New Roman"/>
+        </w:rPr>
+      </w:pPr>
+    </w:p>
+    <w:p>
+      <w:pPr>
+        <w:spacing w:line="360" w:lineRule="auto"/>
+        <w:jc w:val="both"/>
+        <w:rPr>
+          <w:rFonts w:ascii="Times New Roman" w:hAnsi="Times New Roman" w:cs="Times New Roman"/>
+        </w:rPr>
+      </w:pPr>
+    </w:p>
+    <w:p>
+      <w:pPr>
+        <w:spacing w:line="360" w:lineRule="auto"/>
+        <w:jc w:val="both"/>
+        <w:rPr>
+          <w:rFonts w:ascii="Times New Roman" w:hAnsi="Times New Roman" w:cs="Times New Roman"/>
+        </w:rPr>
+      </w:pPr>
+    </w:p>
+    <w:p>
+      <w:pPr>
+        <w:spacing w:line="360" w:lineRule="auto"/>
+        <w:jc w:val="both"/>
+        <w:rPr>
+          <w:rFonts w:ascii="Times New Roman" w:hAnsi="Times New Roman" w:cs="Times New Roman"/>
+        </w:rPr>
+      </w:pPr>
+    </w:p>
+    <w:p>
+      <w:pPr>
+        <w:spacing w:line="360" w:lineRule="auto"/>
+        <w:jc w:val="both"/>
+        <w:rPr>
+          <w:rFonts w:ascii="Times New Roman" w:hAnsi="Times New Roman" w:cs="Times New Roman"/>
+        </w:rPr>
+      </w:pPr>
+      <w:r>
+        <w:rPr>
+          <w:rFonts w:ascii="Times New Roman" w:hAnsi="Times New Roman" w:cs="Times New Roman"/>
+        </w:rPr>
+        <w:t>2.</w:t>
+      </w:r>
+    </w:p>
+    <w:p>
+      <w:pPr>
+        <w:spacing w:line="360" w:lineRule="auto"/>
+        <w:jc w:val="both"/>
+        <w:rPr>
+          <w:rFonts w:ascii="Times New Roman" w:hAnsi="Times New Roman" w:cs="Times New Roman"/>
+        </w:rPr>
+      </w:pPr>
+    </w:p>
+    <w:p>
+      <w:pPr>
+        <w:spacing w:line="360" w:lineRule="auto"/>
+        <w:jc w:val="both"/>
+        <w:rPr>
+          <w:rFonts w:ascii="Times New Roman" w:hAnsi="Times New Roman" w:cs="Times New Roman"/>
+        </w:rPr>
+      </w:pPr>
+    </w:p>
+    <w:p>
+      <w:pPr>
+        <w:spacing w:line="360" w:lineRule="auto"/>
+        <w:jc w:val="both"/>
+        <w:rPr>
+          <w:rFonts w:ascii="Times New Roman" w:hAnsi="Times New Roman" w:cs="Times New Roman"/>
+        </w:rPr>
+      </w:pPr>
+    </w:p>
+    <w:p>
+      <w:pPr>
+        <w:spacing w:line="360" w:lineRule="auto"/>
+        <w:jc w:val="both"/>
+        <w:rPr>
+          <w:rFonts w:ascii="Times New Roman" w:hAnsi="Times New Roman" w:cs="Times New Roman"/>
+        </w:rPr>
+      </w:pPr>
+    </w:p>
+    <w:p>
+      <w:pPr>
+        <w:spacing w:line="360" w:lineRule="auto"/>
+        <w:jc w:val="both"/>
+        <w:rPr>
+          <w:rFonts w:ascii="Times New Roman" w:hAnsi="Times New Roman" w:cs="Times New Roman"/>
+        </w:rPr>
+      </w:pPr>
+    </w:p>
+    <w:p>
+      <w:pPr>
+        <w:spacing w:line="360" w:lineRule="auto"/>
+        <w:jc w:val="both"/>
+        <w:rPr>
+          <w:rFonts w:ascii="Times New Roman" w:hAnsi="Times New Roman" w:cs="Times New Roman"/>
+        </w:rPr>
+      </w:pPr>
+    </w:p>
+    <w:p>
+      <w:pPr>
+        <w:spacing w:line="360" w:lineRule="auto"/>
+        <w:jc w:val="both"/>
+        <w:rPr>
+          <w:rFonts w:ascii="Times New Roman" w:hAnsi="Times New Roman" w:cs="Times New Roman"/>
+        </w:rPr>
+      </w:pPr>
+    </w:p>
+    <w:p>
+      <w:pPr>
+        <w:spacing w:line="360" w:lineRule="auto"/>
+        <w:jc w:val="both"/>
+        <w:rPr>
+          <w:rFonts w:ascii="Times New Roman" w:hAnsi="Times New Roman" w:cs="Times New Roman"/>
+        </w:rPr>
+      </w:pPr>
+    </w:p>
+    <w:p>
+      <w:pPr>
+        <w:spacing w:line="360" w:lineRule="auto"/>
+        <w:jc w:val="both"/>
+        <w:rPr>
+          <w:rFonts w:ascii="Times New Roman" w:hAnsi="Times New Roman" w:cs="Times New Roman"/>
+        </w:rPr>
+      </w:pPr>
+    </w:p>
+    <w:p>
+      <w:pPr>
+        <w:spacing w:line="360" w:lineRule="auto"/>
+        <w:jc w:val="both"/>
+        <w:rPr>
+          <w:rFonts w:ascii="Times New Roman" w:hAnsi="Times New Roman" w:cs="Times New Roman"/>
+        </w:rPr>
+      </w:pPr>
+    </w:p>
+    <w:p>
+      <w:pPr>
+        <w:spacing w:line="360" w:lineRule="auto"/>
+        <w:jc w:val="both"/>
+        <w:rPr>
+          <w:rFonts w:ascii="Times New Roman" w:hAnsi="Times New Roman" w:cs="Times New Roman"/>
+        </w:rPr>
+      </w:pPr>
+    </w:p>
+    <w:p>
+      <w:pPr>
+        <w:spacing w:line="360" w:lineRule="auto"/>
+        <w:jc w:val="both"/>
+        <w:rPr>
+          <w:rFonts w:ascii="Times New Roman" w:hAnsi="Times New Roman" w:cs="Times New Roman"/>
+        </w:rPr>
+      </w:pPr>
+    </w:p>
+    <w:p>
+      <w:pPr>
+        <w:spacing w:line="360" w:lineRule="auto"/>
+        <w:jc w:val="both"/>
+        <w:rPr>
+          <w:rFonts w:ascii="Times New Roman" w:hAnsi="Times New Roman" w:cs="Times New Roman"/>
+        </w:rPr>
+      </w:pPr>
+    </w:p>
+    <w:p>
+      <w:pPr>
+        <w:spacing w:line="360" w:lineRule="auto"/>
+        <w:jc w:val="both"/>
+        <w:rPr>
+          <w:rFonts w:ascii="Times New Roman" w:hAnsi="Times New Roman" w:cs="Times New Roman"/>
+        </w:rPr>
+      </w:pPr>
+    </w:p>
+    <w:p>
+      <w:pPr>
+        <w:spacing w:line="360" w:lineRule="auto"/>
+        <w:jc w:val="both"/>
+        <w:rPr>
+          <w:rFonts w:ascii="Times New Roman" w:hAnsi="Times New Roman" w:cs="Times New Roman"/>
+        </w:rPr>
+      </w:pPr>
+    </w:p>
+    <w:p>
+      <w:pPr>
+        <w:spacing w:line="360" w:lineRule="auto"/>
+        <w:jc w:val="both"/>
+        <w:rPr>
+          <w:rFonts w:ascii="Times New Roman" w:hAnsi="Times New Roman" w:cs="Times New Roman"/>
+        </w:rPr>
+      </w:pPr>
+    </w:p>
+    <w:p>
+      <w:pPr>
+        <w:spacing w:line="360" w:lineRule="auto"/>
+        <w:jc w:val="both"/>
+        <w:rPr>
+          <w:rFonts w:ascii="Times New Roman" w:hAnsi="Times New Roman" w:cs="Times New Roman"/>
+        </w:rPr>
+      </w:pPr>
+    </w:p>
+    <w:p>
+      <w:pPr>
+        <w:spacing w:line="360" w:lineRule="auto"/>
+        <w:jc w:val="both"/>
+        <w:rPr>
+          <w:rFonts w:ascii="Times New Roman" w:hAnsi="Times New Roman" w:cs="Times New Roman"/>
+        </w:rPr>
+      </w:pPr>
+    </w:p>
+    <w:p>
+      <w:pPr>
+        <w:spacing w:line="360" w:lineRule="auto"/>
+        <w:jc w:val="both"/>
+        <w:rPr>
+          <w:rFonts w:ascii="Times New Roman" w:hAnsi="Times New Roman" w:cs="Times New Roman"/>
+        </w:rPr>
+      </w:pPr>
+    </w:p>
+    <w:p>
+      <w:pPr>
+        <w:spacing w:line="360" w:lineRule="auto"/>
+        <w:jc w:val="both"/>
+        <w:rPr>
+          <w:rFonts w:ascii="Times New Roman" w:hAnsi="Times New Roman" w:cs="Times New Roman"/>
+        </w:rPr>
+      </w:pPr>
+    </w:p>
+    <w:p>
+      <w:pPr>
+        <w:spacing w:line="360" w:lineRule="auto"/>
+        <w:jc w:val="both"/>
+        <w:rPr>
+          <w:rFonts w:ascii="Times New Roman" w:hAnsi="Times New Roman" w:cs="Times New Roman"/>
+        </w:rPr>
+      </w:pPr>
+    </w:p>
+    <w:p>
+      <w:pPr>
+        <w:spacing w:line="360" w:lineRule="auto"/>
+        <w:jc w:val="both"/>
+        <w:rPr>
+          <w:rFonts w:ascii="Times New Roman" w:hAnsi="Times New Roman" w:cs="Times New Roman"/>
+        </w:rPr>
+      </w:pPr>
+    </w:p>
+    <w:p>
+      <w:pPr>
+        <w:spacing w:line="360" w:lineRule="auto"/>
+        <w:jc w:val="both"/>
+        <w:rPr>
+          <w:rFonts w:ascii="Times New Roman" w:hAnsi="Times New Roman" w:cs="Times New Roman"/>
+        </w:rPr>
+      </w:pPr>
+    </w:p>
+    <w:p>
+      <w:pPr>
+        <w:spacing w:line="360" w:lineRule="auto"/>
+        <w:jc w:val="both"/>
+        <w:rPr>
+          <w:rFonts w:ascii="Times New Roman" w:hAnsi="Times New Roman" w:cs="Times New Roman"/>
+        </w:rPr>
+      </w:pPr>
+    </w:p>
+    <w:p>
+      <w:pPr>
+        <w:spacing w:line="360" w:lineRule="auto"/>
+        <w:jc w:val="both"/>
+        <w:rPr>
+          <w:rFonts w:ascii="Times New Roman" w:hAnsi="Times New Roman" w:cs="Times New Roman"/>
+        </w:rPr>
+      </w:pPr>
+    </w:p>
+    <w:p>
+      <w:pPr>
+        <w:spacing w:line="360" w:lineRule="auto"/>
+        <w:jc w:val="both"/>
+        <w:rPr>
+          <w:rFonts w:ascii="Times New Roman" w:hAnsi="Times New Roman" w:cs="Times New Roman"/>
+        </w:rPr>
+      </w:pPr>
+    </w:p>
+    <w:p>
+      <w:pPr>
+        <w:spacing w:line="360" w:lineRule="auto"/>
+        <w:jc w:val="both"/>
+        <w:rPr>
+          <w:rFonts w:ascii="Times New Roman" w:hAnsi="Times New Roman" w:cs="Times New Roman"/>
+        </w:rPr>
+      </w:pPr>
+    </w:p>
+    <w:p>
+      <w:pPr>
+        <w:spacing w:line="360" w:lineRule="auto"/>
+        <w:jc w:val="both"/>
+        <w:rPr>
+          <w:rFonts w:ascii="Times New Roman" w:hAnsi="Times New Roman" w:cs="Times New Roman"/>
+        </w:rPr>
+      </w:pPr>
+    </w:p>
+    <w:p>
+      <w:pPr>
+        <w:spacing w:line="360" w:lineRule="auto"/>
+        <w:jc w:val="both"/>
+        <w:rPr>
+          <w:rFonts w:ascii="Times New Roman" w:hAnsi="Times New Roman" w:cs="Times New Roman"/>
+        </w:rPr>
+      </w:pPr>
+    </w:p>
+    <w:p>
+      <w:pPr>
+        <w:spacing w:line="360" w:lineRule="auto"/>
+        <w:jc w:val="both"/>
+        <w:rPr>
+          <w:rFonts w:ascii="Times New Roman" w:hAnsi="Times New Roman" w:cs="Times New Roman"/>
+        </w:rPr>
+      </w:pPr>
+    </w:p>
+    <w:p>
+      <w:pPr>
+        <w:spacing w:line="360" w:lineRule="auto"/>
+        <w:jc w:val="both"/>
+        <w:rPr>
+          <w:rFonts w:ascii="Times New Roman" w:hAnsi="Times New Roman" w:cs="Times New Roman"/>
+        </w:rPr>
+      </w:pPr>
+    </w:p>
+    <w:p>
+      <w:pPr>
+        <w:spacing w:line="360" w:lineRule="auto"/>
+        <w:jc w:val="both"/>
+        <w:rPr>
+          <w:rFonts w:ascii="Times New Roman" w:hAnsi="Times New Roman" w:cs="Times New Roman"/>
+        </w:rPr>
+      </w:pPr>
+    </w:p>
+    <w:p>
+      <w:pPr>
+        <w:spacing w:line="360" w:lineRule="auto"/>
+        <w:jc w:val="both"/>
+        <w:rPr>
+          <w:rFonts w:ascii="Times New Roman" w:hAnsi="Times New Roman" w:cs="Times New Roman"/>
+        </w:rPr>
+      </w:pPr>
+    </w:p>
+    <w:p>
+      <w:pPr>
+        <w:spacing w:line="360" w:lineRule="auto"/>
+        <w:jc w:val="both"/>
+        <w:rPr>
+          <w:rFonts w:ascii="Times New Roman" w:hAnsi="Times New Roman" w:cs="Times New Roman"/>
+        </w:rPr>
+      </w:pPr>
+    </w:p>
+    <w:p>
+      <w:pPr>
+        <w:spacing w:line="360" w:lineRule="auto"/>
+        <w:jc w:val="both"/>
+        <w:rPr>
+          <w:rFonts w:ascii="Times New Roman" w:hAnsi="Times New Roman" w:cs="Times New Roman"/>
+        </w:rPr>
+      </w:pPr>
+    </w:p>
+    <w:p>
+      <w:pPr>
+        <w:spacing w:line="360" w:lineRule="auto"/>
+        <w:jc w:val="both"/>
+        <w:rPr>
+          <w:rFonts w:ascii="Times New Roman" w:hAnsi="Times New Roman" w:cs="Times New Roman"/>
+        </w:rPr>
+      </w:pPr>
+    </w:p>
+    <w:p>
+      <w:pPr>
+        <w:spacing w:line="360" w:lineRule="auto"/>
+        <w:jc w:val="both"/>
+        <w:rPr>
+          <w:rFonts w:ascii="Times New Roman" w:hAnsi="Times New Roman" w:cs="Times New Roman"/>
+        </w:rPr>
+      </w:pPr>
+    </w:p>
+    <w:p>
+      <w:pPr>
+        <w:spacing w:line="360" w:lineRule="auto"/>
+        <w:jc w:val="both"/>
+        <w:rPr>
+          <w:rFonts w:ascii="Times New Roman" w:hAnsi="Times New Roman" w:cs="Times New Roman"/>
+        </w:rPr>
+      </w:pPr>
+    </w:p>
+    <w:p>
+      <w:pPr>
+        <w:spacing w:line="360" w:lineRule="auto"/>
+        <w:jc w:val="both"/>
+        <w:rPr>
+          <w:rFonts w:ascii="Times New Roman" w:hAnsi="Times New Roman" w:cs="Times New Roman"/>
+        </w:rPr>
+      </w:pPr>
+    </w:p>
+    <w:p>
+      <w:pPr>
+        <w:spacing w:line="360" w:lineRule="auto"/>
+        <w:jc w:val="both"/>
+        <w:rPr>
+          <w:rFonts w:ascii="Times New Roman" w:hAnsi="Times New Roman" w:cs="Times New Roman"/>
+        </w:rPr>
+      </w:pPr>
+    </w:p>
+    <w:p>
+      <w:pPr>
+        <w:spacing w:line="360" w:lineRule="auto"/>
+        <w:jc w:val="both"/>
+        <w:rPr>
+          <w:rFonts w:ascii="Times New Roman" w:hAnsi="Times New Roman" w:cs="Times New Roman"/>
+        </w:rPr>
+      </w:pPr>
+    </w:p>
+    <w:p>
+      <w:pPr>
+        <w:spacing w:line="360" w:lineRule="auto"/>
+        <w:jc w:val="both"/>
+        <w:rPr>
+          <w:rFonts w:ascii="Times New Roman" w:hAnsi="Times New Roman" w:cs="Times New Roman"/>
+        </w:rPr>
+      </w:pPr>
+    </w:p>
+    <w:p>
+      <w:pPr>
+        <w:spacing w:line="360" w:lineRule="auto"/>
+        <w:jc w:val="both"/>
+        <w:rPr>
+          <w:rFonts w:ascii="Times New Roman" w:hAnsi="Times New Roman" w:cs="Times New Roman"/>
+        </w:rPr>
+      </w:pPr>
+    </w:p>
+    <w:p>
+      <w:pPr>
+        <w:spacing w:line="360" w:lineRule="auto"/>
+        <w:jc w:val="both"/>
+        <w:rPr>
+          <w:rFonts w:ascii="Times New Roman" w:hAnsi="Times New Roman" w:cs="Times New Roman"/>
+        </w:rPr>
+      </w:pPr>
+    </w:p>
+    <w:p>
+      <w:pPr>
+        <w:spacing w:line="360" w:lineRule="auto"/>
+        <w:jc w:val="both"/>
+        <w:rPr>
+          <w:rFonts w:ascii="Times New Roman" w:hAnsi="Times New Roman" w:cs="Times New Roman"/>
+        </w:rPr>
+      </w:pPr>
+    </w:p>
+    <w:p>
+      <w:pPr>
+        <w:spacing w:line="360" w:lineRule="auto"/>
+        <w:jc w:val="both"/>
+        <w:rPr>
+          <w:rFonts w:ascii="Times New Roman" w:hAnsi="Times New Roman" w:cs="Times New Roman"/>
+        </w:rPr>
+      </w:pPr>
+    </w:p>
+    <w:p>
+      <w:pPr>
+        <w:spacing w:line="360" w:lineRule="auto"/>
+        <w:jc w:val="both"/>
+        <w:rPr>
+          <w:rFonts w:ascii="Times New Roman" w:hAnsi="Times New Roman" w:cs="Times New Roman"/>
+        </w:rPr>
+      </w:pPr>
+    </w:p>
+    <w:p>
+      <w:pPr>
+        <w:spacing w:line="360" w:lineRule="auto"/>
+        <w:jc w:val="both"/>
+        <w:rPr>
+          <w:rFonts w:ascii="Times New Roman" w:hAnsi="Times New Roman" w:cs="Times New Roman"/>
+        </w:rPr>
+      </w:pPr>
+    </w:p>
+    <w:p>
+      <w:pPr>
+        <w:spacing w:line="360" w:lineRule="auto"/>
+        <w:jc w:val="both"/>
+        <w:rPr>
+          <w:rFonts w:ascii="Times New Roman" w:hAnsi="Times New Roman" w:cs="Times New Roman"/>
+        </w:rPr>
+      </w:pPr>
+    </w:p>
+    <w:p>
+      <w:pPr>
+        <w:spacing w:line="360" w:lineRule="auto"/>
+        <w:jc w:val="both"/>
+        <w:rPr>
+          <w:rFonts w:ascii="Times New Roman" w:hAnsi="Times New Roman" w:cs="Times New Roman"/>
+        </w:rPr>
+      </w:pPr>
+    </w:p>
+    <w:p>
+      <w:pPr>
+        <w:spacing w:line="360" w:lineRule="auto"/>
+        <w:jc w:val="both"/>
+        <w:rPr>
+          <w:rFonts w:ascii="Times New Roman" w:hAnsi="Times New Roman" w:cs="Times New Roman"/>
+        </w:rPr>
+      </w:pPr>
+    </w:p>
+    <w:p>
+      <w:pPr>
+        <w:spacing w:line="360" w:lineRule="auto"/>
+        <w:jc w:val="both"/>
+        <w:rPr>
+          <w:rFonts w:ascii="Times New Roman" w:hAnsi="Times New Roman" w:cs="Times New Roman"/>
+        </w:rPr>
+      </w:pPr>
+    </w:p>
+    <w:p>
+      <w:pPr>
+        <w:spacing w:line="360" w:lineRule="auto"/>
+        <w:jc w:val="both"/>
+        <w:rPr>
+          <w:rFonts w:ascii="Times New Roman" w:hAnsi="Times New Roman" w:cs="Times New Roman"/>
+        </w:rPr>
+      </w:pPr>
+    </w:p>
+    <w:p>
+      <w:pPr>
+        <w:spacing w:line="360" w:lineRule="auto"/>
+        <w:jc w:val="both"/>
+        <w:rPr>
+          <w:rFonts w:ascii="Times New Roman" w:hAnsi="Times New Roman" w:cs="Times New Roman"/>
+        </w:rPr>
+      </w:pPr>
+    </w:p>
+    <w:p>
+      <w:pPr>
+        <w:spacing w:line="360" w:lineRule="auto"/>
+        <w:jc w:val="both"/>
+        <w:rPr>
+          <w:rFonts w:ascii="Times New Roman" w:hAnsi="Times New Roman" w:cs="Times New Roman"/>
+        </w:rPr>
+      </w:pPr>
+    </w:p>
+    <w:p>
+      <w:pPr>
+        <w:spacing w:line="360" w:lineRule="auto"/>
+        <w:jc w:val="both"/>
+        <w:rPr>
+          <w:rFonts w:ascii="Times New Roman" w:hAnsi="Times New Roman" w:cs="Times New Roman"/>
+        </w:rPr>
+      </w:pPr>
+    </w:p>
+    <w:p>
+      <w:pPr>
+        <w:spacing w:line="360" w:lineRule="auto"/>
+        <w:jc w:val="both"/>
+        <w:rPr>
+          <w:rFonts w:ascii="Times New Roman" w:hAnsi="Times New Roman" w:cs="Times New Roman"/>
+        </w:rPr>
+      </w:pPr>
+    </w:p>
+    <w:p>
+      <w:pPr>
+        <w:spacing w:line="360" w:lineRule="auto"/>
+        <w:jc w:val="both"/>
+        <w:rPr>
+          <w:rFonts w:ascii="Times New Roman" w:hAnsi="Times New Roman" w:cs="Times New Roman"/>
+        </w:rPr>
+      </w:pPr>
+    </w:p>
+    <w:p>
+      <w:pPr>
+        <w:spacing w:line="360" w:lineRule="auto"/>
+        <w:jc w:val="both"/>
+        <w:rPr>
+          <w:rFonts w:ascii="Times New Roman" w:hAnsi="Times New Roman" w:cs="Times New Roman"/>
+        </w:rPr>
+      </w:pPr>
+    </w:p>
+    <w:p>
+      <w:pPr>
+        <w:spacing w:line="360" w:lineRule="auto"/>
+        <w:jc w:val="both"/>
+        <w:rPr>
+          <w:rFonts w:ascii="Times New Roman" w:hAnsi="Times New Roman" w:cs="Times New Roman"/>
+        </w:rPr>
+      </w:pPr>
+    </w:p>
+    <w:p>
+      <w:pPr>
+        <w:spacing w:line="360" w:lineRule="auto"/>
+        <w:jc w:val="both"/>
+        <w:rPr>
+          <w:rFonts w:ascii="Times New Roman" w:hAnsi="Times New Roman" w:cs="Times New Roman"/>
+        </w:rPr>
+      </w:pPr>
+    </w:p>
+    <w:p>
+      <w:pPr>
+        <w:spacing w:line="360" w:lineRule="auto"/>
+        <w:jc w:val="both"/>
+        <w:rPr>
+          <w:rFonts w:ascii="Times New Roman" w:hAnsi="Times New Roman" w:cs="Times New Roman"/>
+        </w:rPr>
+      </w:pPr>
+    </w:p>
+    <w:p>
+      <w:pPr>
+        <w:spacing w:line="360" w:lineRule="auto"/>
+        <w:jc w:val="both"/>
+        <w:rPr>
+          <w:rFonts w:ascii="Times New Roman" w:hAnsi="Times New Roman" w:cs="Times New Roman"/>
+        </w:rPr>
+      </w:pPr>
+    </w:p>
+    <w:p>
+      <w:pPr>
+        <w:spacing w:line="360" w:lineRule="auto"/>
+        <w:jc w:val="both"/>
+        <w:rPr>
+          <w:rFonts w:ascii="Times New Roman" w:hAnsi="Times New Roman" w:cs="Times New Roman"/>
+        </w:rPr>
+      </w:pPr>
+    </w:p>
+    <w:p>
+      <w:pPr>
+        <w:spacing w:line="360" w:lineRule="auto"/>
+        <w:jc w:val="both"/>
+        <w:rPr>
+          <w:rFonts w:ascii="Times New Roman" w:hAnsi="Times New Roman" w:cs="Times New Roman"/>
+        </w:rPr>
+      </w:pPr>
+    </w:p>
+    <w:p>
+      <w:pPr>
+        <w:spacing w:line="360" w:lineRule="auto"/>
+        <w:jc w:val="both"/>
+        <w:rPr>
+          <w:rFonts w:ascii="Times New Roman" w:hAnsi="Times New Roman" w:cs="Times New Roman"/>
+        </w:rPr>
+      </w:pPr>
+    </w:p>
+    <w:p>
+      <w:pPr>
+        <w:pStyle w:val="ListParagraph"/>
+        <w:numPr>
+          <w:ilvl w:val="0"/>
+          <w:numId w:val="2"/>
+        </w:numPr>
+        <w:spacing w:line="360" w:lineRule="auto"/>
+        <w:jc w:val="both"/>
+        <w:rPr>
+          <w:rFonts w:ascii="Times New Roman" w:hAnsi="Times New Roman" w:cs="Times New Roman"/>
+          <w:sz w:val="24"/>
+          <w:szCs w:val="24"/>
+        </w:rPr>
+      </w:pPr>
+      <w:r>
+        <w:rPr>
+          <w:rFonts w:ascii="Times New Roman" w:hAnsi="Times New Roman" w:cs="Times New Roman"/>
+          <w:sz w:val="24"/>
+          <w:szCs w:val="24"/>
+        </w:rPr>
+        <w:lastRenderedPageBreak/>
+        <w:t>The 12 different types of websites</w:t>
+      </w:r>
+    </w:p>
+    <w:p>
+      <w:pPr>
+        <w:pStyle w:val="ListParagraph"/>
+        <w:numPr>
+          <w:ilvl w:val="0"/>
+          <w:numId w:val="4"/>
+        </w:numPr>
+        <w:spacing w:line="360" w:lineRule="auto"/>
+        <w:jc w:val="both"/>
+        <w:rPr>
+          <w:rFonts w:ascii="Times New Roman" w:hAnsi="Times New Roman" w:cs="Times New Roman"/>
+          <w:sz w:val="24"/>
+          <w:szCs w:val="24"/>
+        </w:rPr>
+      </w:pPr>
+      <w:r>
+        <w:rPr>
+          <w:rFonts w:ascii="Times New Roman" w:hAnsi="Times New Roman" w:cs="Times New Roman"/>
+          <w:sz w:val="24"/>
+          <w:szCs w:val="24"/>
+        </w:rPr>
+        <w:t>Portal</w:t>
+      </w:r>
+    </w:p>
+    <w:p>
+      <w:pPr>
+        <w:spacing w:line="360" w:lineRule="auto"/>
+        <w:jc w:val="both"/>
+        <w:rPr>
+          <w:rFonts w:ascii="Times New Roman" w:hAnsi="Times New Roman" w:cs="Times New Roman"/>
+          <w:sz w:val="24"/>
+          <w:szCs w:val="24"/>
+        </w:rPr>
+      </w:pPr>
+      <w:r>
+        <w:rPr>
+          <w:rFonts w:ascii="Times New Roman" w:hAnsi="Times New Roman" w:cs="Times New Roman"/>
+          <w:sz w:val="24"/>
+          <w:szCs w:val="24"/>
+        </w:rPr>
+        <w:t>Web portals are often websites designed for internal purposes at a business, organization, or institution.</w:t>
+      </w:r>
+      <w:r>
+        <w:rPr>
+          <w:rFonts w:ascii="Times New Roman" w:hAnsi="Times New Roman" w:cs="Times New Roman"/>
+          <w:sz w:val="24"/>
+          <w:szCs w:val="24"/>
+        </w:rPr>
+        <w:t xml:space="preserve"> </w:t>
+      </w:r>
+      <w:r>
+        <w:rPr>
+          <w:rFonts w:ascii="Times New Roman" w:hAnsi="Times New Roman" w:cs="Times New Roman"/>
+          <w:sz w:val="24"/>
+          <w:szCs w:val="24"/>
+        </w:rPr>
+        <w:t>They collect information in different formats from different sources into one place to make all relevant information accessible to the people who need to see it.</w:t>
+      </w:r>
+    </w:p>
+    <w:p>
+      <w:pPr>
+        <w:spacing w:line="360" w:lineRule="auto"/>
+        <w:jc w:val="both"/>
+        <w:rPr>
+          <w:rFonts w:ascii="Times New Roman" w:hAnsi="Times New Roman" w:cs="Times New Roman"/>
+          <w:sz w:val="24"/>
+          <w:szCs w:val="24"/>
+        </w:rPr>
+      </w:pPr>
+    </w:p>
+    <w:p>
+      <w:pPr>
+        <w:spacing w:line="360" w:lineRule="auto"/>
+        <w:jc w:val="both"/>
+        <w:rPr>
+          <w:rFonts w:ascii="Times New Roman" w:hAnsi="Times New Roman" w:cs="Times New Roman"/>
+          <w:sz w:val="24"/>
+          <w:szCs w:val="24"/>
+        </w:rPr>
+      </w:pPr>
+    </w:p>
+    <w:p>
+      <w:pPr>
+        <w:spacing w:line="360" w:lineRule="auto"/>
+        <w:jc w:val="both"/>
+        <w:rPr>
+          <w:rFonts w:ascii="Times New Roman" w:hAnsi="Times New Roman" w:cs="Times New Roman"/>
+          <w:sz w:val="24"/>
+          <w:szCs w:val="24"/>
+        </w:rPr>
+      </w:pPr>
+    </w:p>
+    <w:p>
+      <w:pPr>
+        <w:pStyle w:val="ListParagraph"/>
+        <w:numPr>
+          <w:ilvl w:val="0"/>
+          <w:numId w:val="4"/>
+        </w:numPr>
+        <w:spacing w:line="360" w:lineRule="auto"/>
+        <w:jc w:val="both"/>
+        <w:rPr>
+          <w:rFonts w:ascii="Times New Roman" w:hAnsi="Times New Roman" w:cs="Times New Roman"/>
+          <w:sz w:val="24"/>
+          <w:szCs w:val="24"/>
+        </w:rPr>
+      </w:pPr>
+      <w:r>
+        <w:rPr>
+          <w:rFonts w:ascii="Times New Roman" w:hAnsi="Times New Roman" w:cs="Times New Roman"/>
+          <w:sz w:val="24"/>
+          <w:szCs w:val="24"/>
+        </w:rPr>
+        <w:t>News</w:t>
+      </w:r>
+    </w:p>
+    <w:p>
+      <w:pPr>
+        <w:pStyle w:val="ListParagraph"/>
+        <w:rPr>
+          <w:rFonts w:ascii="Times New Roman" w:hAnsi="Times New Roman" w:cs="Times New Roman"/>
+          <w:sz w:val="24"/>
+          <w:szCs w:val="24"/>
+        </w:rPr>
+      </w:pPr>
+    </w:p>
+    <w:p>
+      <w:pPr>
+        <w:spacing w:line="360" w:lineRule="auto"/>
+        <w:jc w:val="both"/>
+        <w:rPr>
+          <w:rFonts w:ascii="Times New Roman" w:hAnsi="Times New Roman" w:cs="Times New Roman"/>
+          <w:sz w:val="24"/>
+          <w:szCs w:val="24"/>
+        </w:rPr>
+      </w:pPr>
+    </w:p>
+    <w:p>
+      <w:pPr>
+        <w:spacing w:line="360" w:lineRule="auto"/>
+        <w:jc w:val="both"/>
+        <w:rPr>
+          <w:rFonts w:ascii="Times New Roman" w:hAnsi="Times New Roman" w:cs="Times New Roman"/>
+          <w:sz w:val="24"/>
+          <w:szCs w:val="24"/>
+        </w:rPr>
+      </w:pPr>
+    </w:p>
+    <w:p>
+      <w:pPr>
+        <w:spacing w:line="360" w:lineRule="auto"/>
+        <w:jc w:val="both"/>
+        <w:rPr>
+          <w:rFonts w:ascii="Times New Roman" w:hAnsi="Times New Roman" w:cs="Times New Roman"/>
+          <w:sz w:val="24"/>
+          <w:szCs w:val="24"/>
+        </w:rPr>
+      </w:pPr>
+    </w:p>
+    <w:p>
+      <w:pPr>
+        <w:pStyle w:val="ListParagraph"/>
+        <w:numPr>
+          <w:ilvl w:val="0"/>
+          <w:numId w:val="4"/>
+        </w:numPr>
+        <w:spacing w:line="360" w:lineRule="auto"/>
+        <w:jc w:val="both"/>
+        <w:rPr>
+          <w:rFonts w:ascii="Times New Roman" w:hAnsi="Times New Roman" w:cs="Times New Roman"/>
+          <w:sz w:val="24"/>
+          <w:szCs w:val="24"/>
+        </w:rPr>
+      </w:pPr>
+      <w:r>
+        <w:rPr>
+          <w:rFonts w:ascii="Times New Roman" w:hAnsi="Times New Roman" w:cs="Times New Roman"/>
+          <w:sz w:val="24"/>
+          <w:szCs w:val="24"/>
+        </w:rPr>
+        <w:t>Informational</w:t>
+      </w:r>
+    </w:p>
+    <w:p>
+      <w:pPr>
+        <w:spacing w:line="360" w:lineRule="auto"/>
+        <w:jc w:val="both"/>
+        <w:rPr>
+          <w:rFonts w:ascii="Times New Roman" w:hAnsi="Times New Roman" w:cs="Times New Roman"/>
+          <w:sz w:val="24"/>
+          <w:szCs w:val="24"/>
+        </w:rPr>
+      </w:pPr>
+    </w:p>
+    <w:p>
+      <w:pPr>
+        <w:spacing w:line="360" w:lineRule="auto"/>
+        <w:jc w:val="both"/>
+        <w:rPr>
+          <w:rFonts w:ascii="Times New Roman" w:hAnsi="Times New Roman" w:cs="Times New Roman"/>
+          <w:sz w:val="24"/>
+          <w:szCs w:val="24"/>
+        </w:rPr>
+      </w:pPr>
+    </w:p>
+    <w:p>
+      <w:pPr>
+        <w:pStyle w:val="ListParagraph"/>
+        <w:numPr>
+          <w:ilvl w:val="0"/>
+          <w:numId w:val="4"/>
+        </w:numPr>
+        <w:spacing w:line="360" w:lineRule="auto"/>
+        <w:jc w:val="both"/>
+        <w:rPr>
+          <w:rFonts w:ascii="Times New Roman" w:hAnsi="Times New Roman" w:cs="Times New Roman"/>
+          <w:sz w:val="24"/>
+          <w:szCs w:val="24"/>
+        </w:rPr>
+      </w:pPr>
+      <w:r>
+        <w:rPr>
+          <w:rFonts w:ascii="Times New Roman" w:hAnsi="Times New Roman" w:cs="Times New Roman"/>
+          <w:sz w:val="24"/>
+          <w:szCs w:val="24"/>
+        </w:rPr>
+        <w:t>Business/Marketing</w:t>
+      </w:r>
+    </w:p>
+    <w:p>
+      <w:pPr>
+        <w:pStyle w:val="ListParagraph"/>
+        <w:rPr>
+          <w:rFonts w:ascii="Times New Roman" w:hAnsi="Times New Roman" w:cs="Times New Roman"/>
+          <w:sz w:val="24"/>
+          <w:szCs w:val="24"/>
+        </w:rPr>
+      </w:pPr>
+    </w:p>
+    <w:p>
+      <w:pPr>
+        <w:spacing w:line="360" w:lineRule="auto"/>
+        <w:jc w:val="both"/>
+        <w:rPr>
+          <w:rFonts w:ascii="Times New Roman" w:hAnsi="Times New Roman" w:cs="Times New Roman"/>
+          <w:sz w:val="24"/>
+          <w:szCs w:val="24"/>
+        </w:rPr>
+      </w:pPr>
+    </w:p>
+    <w:p>
+      <w:pPr>
+        <w:spacing w:line="360" w:lineRule="auto"/>
+        <w:jc w:val="both"/>
+        <w:rPr>
+          <w:rFonts w:ascii="Times New Roman" w:hAnsi="Times New Roman" w:cs="Times New Roman"/>
+          <w:sz w:val="24"/>
+          <w:szCs w:val="24"/>
+        </w:rPr>
+      </w:pPr>
+    </w:p>
+    <w:p>
+      <w:pPr>
+        <w:spacing w:line="360" w:lineRule="auto"/>
+        <w:jc w:val="both"/>
+        <w:rPr>
+          <w:rFonts w:ascii="Times New Roman" w:hAnsi="Times New Roman" w:cs="Times New Roman"/>
+          <w:sz w:val="24"/>
+          <w:szCs w:val="24"/>
+        </w:rPr>
+      </w:pPr>
+    </w:p>
+    <w:p>
+      <w:pPr>
+        <w:pStyle w:val="ListParagraph"/>
+        <w:numPr>
+          <w:ilvl w:val="0"/>
+          <w:numId w:val="4"/>
+        </w:numPr>
+        <w:spacing w:line="360" w:lineRule="auto"/>
+        <w:jc w:val="both"/>
+        <w:rPr>
+          <w:rFonts w:ascii="Times New Roman" w:hAnsi="Times New Roman" w:cs="Times New Roman"/>
+          <w:sz w:val="24"/>
+          <w:szCs w:val="24"/>
+        </w:rPr>
+      </w:pPr>
+      <w:r>
+        <w:rPr>
+          <w:rFonts w:ascii="Times New Roman" w:hAnsi="Times New Roman" w:cs="Times New Roman"/>
+          <w:sz w:val="24"/>
+          <w:szCs w:val="24"/>
+        </w:rPr>
+        <w:t>Educational</w:t>
+      </w:r>
+    </w:p>
+    <w:p>
+      <w:pPr>
+        <w:spacing w:line="360" w:lineRule="auto"/>
+        <w:jc w:val="both"/>
+        <w:rPr>
+          <w:rFonts w:ascii="Times New Roman" w:hAnsi="Times New Roman" w:cs="Times New Roman"/>
+          <w:sz w:val="24"/>
+        </w:rPr>
+      </w:pPr>
+    </w:p>
+    <w:p>
+      <w:pPr>
+        <w:spacing w:line="360" w:lineRule="auto"/>
+        <w:jc w:val="both"/>
+        <w:rPr>
+          <w:rFonts w:ascii="Times New Roman" w:hAnsi="Times New Roman" w:cs="Times New Roman"/>
+          <w:sz w:val="24"/>
+        </w:rPr>
+      </w:pPr>
+    </w:p>
+    <w:p>
+      <w:pPr>
+        <w:pStyle w:val="ListParagraph"/>
+        <w:numPr>
+          <w:ilvl w:val="0"/>
+          <w:numId w:val="4"/>
+        </w:numPr>
+        <w:spacing w:line="360" w:lineRule="auto"/>
+        <w:jc w:val="both"/>
+        <w:rPr>
+          <w:rFonts w:ascii="Times New Roman" w:hAnsi="Times New Roman" w:cs="Times New Roman"/>
+          <w:sz w:val="24"/>
+        </w:rPr>
+      </w:pPr>
+      <w:r>
+        <w:rPr>
+          <w:rFonts w:ascii="Times New Roman" w:hAnsi="Times New Roman" w:cs="Times New Roman"/>
+          <w:sz w:val="24"/>
+        </w:rPr>
+        <w:t>Entertainment</w:t>
+      </w:r>
+    </w:p>
+    <w:p>
+      <w:pPr>
+        <w:pStyle w:val="ListParagraph"/>
+        <w:rPr>
+          <w:rFonts w:ascii="Times New Roman" w:hAnsi="Times New Roman" w:cs="Times New Roman"/>
+          <w:sz w:val="24"/>
+        </w:rPr>
+      </w:pPr>
+    </w:p>
+    <w:p>
+      <w:pPr>
+        <w:spacing w:line="360" w:lineRule="auto"/>
+        <w:jc w:val="both"/>
+        <w:rPr>
+          <w:rFonts w:ascii="Times New Roman" w:hAnsi="Times New Roman" w:cs="Times New Roman"/>
+          <w:sz w:val="24"/>
+        </w:rPr>
+      </w:pPr>
+    </w:p>
+    <w:p>
+      <w:pPr>
+        <w:spacing w:line="360" w:lineRule="auto"/>
+        <w:jc w:val="both"/>
+        <w:rPr>
+          <w:rFonts w:ascii="Times New Roman" w:hAnsi="Times New Roman" w:cs="Times New Roman"/>
+          <w:sz w:val="24"/>
+        </w:rPr>
+      </w:pPr>
+    </w:p>
+    <w:p>
+      <w:pPr>
+        <w:spacing w:line="360" w:lineRule="auto"/>
+        <w:jc w:val="both"/>
+        <w:rPr>
+          <w:rFonts w:ascii="Times New Roman" w:hAnsi="Times New Roman" w:cs="Times New Roman"/>
+          <w:sz w:val="24"/>
+        </w:rPr>
+      </w:pPr>
+    </w:p>
+    <w:p>
+      <w:pPr>
+        <w:pStyle w:val="ListParagraph"/>
+        <w:numPr>
+          <w:ilvl w:val="0"/>
+          <w:numId w:val="4"/>
+        </w:numPr>
+        <w:spacing w:line="360" w:lineRule="auto"/>
+        <w:jc w:val="both"/>
+        <w:rPr>
+          <w:rFonts w:ascii="Times New Roman" w:hAnsi="Times New Roman" w:cs="Times New Roman"/>
+          <w:sz w:val="24"/>
+        </w:rPr>
+      </w:pPr>
+      <w:r>
+        <w:rPr>
+          <w:rFonts w:ascii="Times New Roman" w:hAnsi="Times New Roman" w:cs="Times New Roman"/>
+          <w:sz w:val="24"/>
+        </w:rPr>
+        <w:t>Advocacy</w:t>
+      </w:r>
+    </w:p>
+    <w:p>
+      <w:pPr>
+        <w:spacing w:line="360" w:lineRule="auto"/>
+        <w:jc w:val="both"/>
+        <w:rPr>
+          <w:rFonts w:ascii="Times New Roman" w:hAnsi="Times New Roman" w:cs="Times New Roman"/>
+          <w:sz w:val="24"/>
+        </w:rPr>
+      </w:pPr>
+    </w:p>
+    <w:p>
+      <w:pPr>
+        <w:spacing w:line="360" w:lineRule="auto"/>
+        <w:jc w:val="both"/>
+        <w:rPr>
+          <w:rFonts w:ascii="Times New Roman" w:hAnsi="Times New Roman" w:cs="Times New Roman"/>
+          <w:sz w:val="24"/>
+        </w:rPr>
+      </w:pPr>
+    </w:p>
+    <w:p>
+      <w:pPr>
+        <w:pStyle w:val="ListParagraph"/>
+        <w:numPr>
+          <w:ilvl w:val="0"/>
+          <w:numId w:val="4"/>
+        </w:numPr>
+        <w:spacing w:line="360" w:lineRule="auto"/>
+        <w:jc w:val="both"/>
+        <w:rPr>
+          <w:rFonts w:ascii="Times New Roman" w:hAnsi="Times New Roman" w:cs="Times New Roman"/>
+          <w:sz w:val="24"/>
+        </w:rPr>
+      </w:pPr>
+      <w:r>
+        <w:rPr>
+          <w:rFonts w:ascii="Times New Roman" w:hAnsi="Times New Roman" w:cs="Times New Roman"/>
+          <w:sz w:val="24"/>
+        </w:rPr>
+        <w:lastRenderedPageBreak/>
+        <w:t>Blog</w:t>
+      </w:r>
+    </w:p>
+    <w:p>
+      <w:pPr>
+        <w:pStyle w:val="ListParagraph"/>
+        <w:rPr>
+          <w:rFonts w:ascii="Times New Roman" w:hAnsi="Times New Roman" w:cs="Times New Roman"/>
+          <w:sz w:val="24"/>
+        </w:rPr>
+      </w:pPr>
+    </w:p>
+    <w:p>
+      <w:pPr>
+        <w:spacing w:line="360" w:lineRule="auto"/>
+        <w:jc w:val="both"/>
+        <w:rPr>
+          <w:rFonts w:ascii="Times New Roman" w:hAnsi="Times New Roman" w:cs="Times New Roman"/>
+          <w:sz w:val="24"/>
+        </w:rPr>
+      </w:pPr>
+    </w:p>
+    <w:p>
+      <w:pPr>
+        <w:spacing w:line="360" w:lineRule="auto"/>
+        <w:jc w:val="both"/>
+        <w:rPr>
+          <w:rFonts w:ascii="Times New Roman" w:hAnsi="Times New Roman" w:cs="Times New Roman"/>
+          <w:sz w:val="24"/>
+        </w:rPr>
+      </w:pPr>
+    </w:p>
+    <w:p>
+      <w:pPr>
+        <w:pStyle w:val="ListParagraph"/>
+        <w:numPr>
+          <w:ilvl w:val="0"/>
+          <w:numId w:val="4"/>
+        </w:numPr>
+        <w:spacing w:line="360" w:lineRule="auto"/>
+        <w:jc w:val="both"/>
+        <w:rPr>
+          <w:rFonts w:ascii="Times New Roman" w:hAnsi="Times New Roman" w:cs="Times New Roman"/>
+          <w:sz w:val="24"/>
+        </w:rPr>
+      </w:pPr>
+      <w:r>
+        <w:rPr>
+          <w:rFonts w:ascii="Times New Roman" w:hAnsi="Times New Roman" w:cs="Times New Roman"/>
+          <w:sz w:val="24"/>
+        </w:rPr>
+        <w:t>Wiki</w:t>
+      </w:r>
+    </w:p>
+    <w:p>
+      <w:pPr>
+        <w:spacing w:line="360" w:lineRule="auto"/>
+        <w:jc w:val="both"/>
+        <w:rPr>
+          <w:rFonts w:ascii="Times New Roman" w:hAnsi="Times New Roman" w:cs="Times New Roman"/>
+          <w:sz w:val="24"/>
+        </w:rPr>
+      </w:pPr>
+    </w:p>
+    <w:p>
+      <w:pPr>
+        <w:spacing w:line="360" w:lineRule="auto"/>
+        <w:jc w:val="both"/>
+        <w:rPr>
+          <w:rFonts w:ascii="Times New Roman" w:hAnsi="Times New Roman" w:cs="Times New Roman"/>
+          <w:sz w:val="24"/>
+        </w:rPr>
+      </w:pPr>
+    </w:p>
+    <w:p>
+      <w:pPr>
+        <w:spacing w:line="360" w:lineRule="auto"/>
+        <w:jc w:val="both"/>
+        <w:rPr>
+          <w:rFonts w:ascii="Times New Roman" w:hAnsi="Times New Roman" w:cs="Times New Roman"/>
+          <w:sz w:val="24"/>
+        </w:rPr>
+      </w:pPr>
+    </w:p>
+    <w:p>
+      <w:pPr>
+        <w:pStyle w:val="ListParagraph"/>
+        <w:numPr>
+          <w:ilvl w:val="0"/>
+          <w:numId w:val="4"/>
+        </w:numPr>
+        <w:spacing w:line="360" w:lineRule="auto"/>
+        <w:jc w:val="both"/>
+        <w:rPr>
+          <w:rFonts w:ascii="Times New Roman" w:hAnsi="Times New Roman" w:cs="Times New Roman"/>
+          <w:sz w:val="24"/>
+        </w:rPr>
+      </w:pPr>
+      <w:r>
+        <w:rPr>
+          <w:rFonts w:ascii="Times New Roman" w:hAnsi="Times New Roman" w:cs="Times New Roman"/>
+          <w:sz w:val="24"/>
+        </w:rPr>
+        <w:t>Social Network</w:t>
+      </w:r>
+    </w:p>
+    <w:p>
+      <w:pPr>
+        <w:pStyle w:val="ListParagraph"/>
+        <w:rPr>
+          <w:rFonts w:ascii="Times New Roman" w:hAnsi="Times New Roman" w:cs="Times New Roman"/>
+          <w:sz w:val="24"/>
+        </w:rPr>
+      </w:pPr>
+    </w:p>
+    <w:p>
+      <w:pPr>
+        <w:pStyle w:val="ListParagraph"/>
+        <w:rPr>
+          <w:rFonts w:ascii="Times New Roman" w:hAnsi="Times New Roman" w:cs="Times New Roman"/>
+          <w:sz w:val="24"/>
+        </w:rPr>
+      </w:pPr>
+    </w:p>
+    <w:p>
+      <w:pPr>
+        <w:spacing w:line="360" w:lineRule="auto"/>
+        <w:jc w:val="both"/>
+        <w:rPr>
+          <w:rFonts w:ascii="Times New Roman" w:hAnsi="Times New Roman" w:cs="Times New Roman"/>
+          <w:sz w:val="24"/>
+        </w:rPr>
+      </w:pPr>
+    </w:p>
+    <w:p>
+      <w:pPr>
+        <w:pStyle w:val="ListParagraph"/>
+        <w:numPr>
+          <w:ilvl w:val="0"/>
+          <w:numId w:val="4"/>
+        </w:numPr>
+        <w:spacing w:line="360" w:lineRule="auto"/>
+        <w:jc w:val="both"/>
+        <w:rPr>
+          <w:rFonts w:ascii="Times New Roman" w:hAnsi="Times New Roman" w:cs="Times New Roman"/>
+          <w:sz w:val="24"/>
+        </w:rPr>
+      </w:pPr>
+      <w:r>
+        <w:rPr>
+          <w:rFonts w:ascii="Times New Roman" w:hAnsi="Times New Roman" w:cs="Times New Roman"/>
+          <w:sz w:val="24"/>
+        </w:rPr>
+        <w:t>Content Aggregator</w:t>
+      </w:r>
+    </w:p>
+    <w:p>
+      <w:pPr>
+        <w:spacing w:line="360" w:lineRule="auto"/>
+        <w:jc w:val="both"/>
+        <w:rPr>
+          <w:rFonts w:ascii="Times New Roman" w:hAnsi="Times New Roman" w:cs="Times New Roman"/>
+          <w:sz w:val="24"/>
+        </w:rPr>
+      </w:pPr>
+    </w:p>
+    <w:p>
+      <w:pPr>
+        <w:spacing w:line="360" w:lineRule="auto"/>
+        <w:jc w:val="both"/>
+        <w:rPr>
+          <w:rFonts w:ascii="Times New Roman" w:hAnsi="Times New Roman" w:cs="Times New Roman"/>
+          <w:sz w:val="24"/>
+        </w:rPr>
+      </w:pPr>
+    </w:p>
+    <w:p>
+      <w:pPr>
+        <w:spacing w:line="360" w:lineRule="auto"/>
+        <w:jc w:val="both"/>
+        <w:rPr>
+          <w:rFonts w:ascii="Times New Roman" w:hAnsi="Times New Roman" w:cs="Times New Roman"/>
+          <w:sz w:val="24"/>
+        </w:rPr>
+      </w:pPr>
+    </w:p>
+    <w:p>
+      <w:pPr>
+        <w:spacing w:line="360" w:lineRule="auto"/>
+        <w:jc w:val="both"/>
+        <w:rPr>
+          <w:rFonts w:ascii="Times New Roman" w:hAnsi="Times New Roman" w:cs="Times New Roman"/>
+          <w:sz w:val="24"/>
+        </w:rPr>
+      </w:pPr>
+    </w:p>
+    <w:p>
+      <w:pPr>
+        <w:pStyle w:val="ListParagraph"/>
+        <w:numPr>
+          <w:ilvl w:val="0"/>
+          <w:numId w:val="4"/>
+        </w:numPr>
+        <w:spacing w:line="360" w:lineRule="auto"/>
+        <w:jc w:val="both"/>
+        <w:rPr>
+          <w:rFonts w:ascii="Times New Roman" w:hAnsi="Times New Roman" w:cs="Times New Roman"/>
+          <w:sz w:val="24"/>
+        </w:rPr>
+      </w:pPr>
+      <w:r>
+        <w:rPr>
+          <w:rFonts w:ascii="Times New Roman" w:hAnsi="Times New Roman" w:cs="Times New Roman"/>
+          <w:sz w:val="24"/>
+        </w:rPr>
+        <w:t>Personal</w:t>
+      </w:r>
+    </w:p>
+    <w:p>
+      <w:pPr>
+        <w:pStyle w:val="ListParagraph"/>
+        <w:rPr>
+          <w:rFonts w:ascii="Times New Roman" w:hAnsi="Times New Roman" w:cs="Times New Roman"/>
+          <w:sz w:val="24"/>
+        </w:rPr>
+      </w:pPr>
+    </w:p>
+    <w:p>
+      <w:pPr>
+        <w:spacing w:line="360" w:lineRule="auto"/>
+        <w:jc w:val="both"/>
+        <w:rPr>
+          <w:rFonts w:ascii="Times New Roman" w:hAnsi="Times New Roman" w:cs="Times New Roman"/>
+          <w:sz w:val="24"/>
+        </w:rPr>
+      </w:pPr>
+    </w:p>
+    <w:p>
+      <w:pPr>
+        <w:pStyle w:val="ListParagraph"/>
+        <w:spacing w:line="360" w:lineRule="auto"/>
+        <w:ind w:left="1080"/>
+        <w:jc w:val="both"/>
+        <w:rPr>
+          <w:rFonts w:ascii="Times New Roman" w:hAnsi="Times New Roman" w:cs="Times New Roman"/>
+          <w:sz w:val="24"/>
+        </w:rPr>
+      </w:pPr>
+    </w:p>
+    <w:p>
+      <w:pPr>
+        <w:spacing w:line="480" w:lineRule="auto"/>
+        <w:jc w:val="both"/>
+        <w:rPr>
+          <w:rFonts w:ascii="Times New Roman" w:hAnsi="Times New Roman" w:cs="Times New Roman"/>
+          <w:sz w:val="24"/>
+        </w:rPr>
+      </w:pPr>
+    </w:p>
+    <w:p>
+      <w:pPr>
+        <w:spacing w:line="360" w:lineRule="auto"/>
+        <w:jc w:val="both"/>
+        <w:rPr>
+          <w:rStyle w:val="e24kjd"/>
+        </w:rPr>
+      </w:pPr>
+    </w:p>
+    <w:p>
+      <w:pPr>
+        <w:pStyle w:val="ListParagraph"/>
+        <w:spacing w:line="360" w:lineRule="auto"/>
+        <w:jc w:val="both"/>
+        <w:rPr>
+          <w:rStyle w:val="e24kjd"/>
+        </w:rPr>
+      </w:pPr>
+    </w:p>
+    <w:p>
+      <w:pPr>
+        <w:spacing w:line="360" w:lineRule="auto"/>
+        <w:jc w:val="both"/>
+        <w:rPr>
+          <w:rStyle w:val="e24kjd"/>
+        </w:rPr>
+      </w:pPr>
+    </w:p>
+    <w:p>
+      <w:pPr>
+        <w:pStyle w:val="ListParagraph"/>
+        <w:spacing w:line="360" w:lineRule="auto"/>
+        <w:jc w:val="both"/>
+        <w:rPr>
+          <w:rFonts w:ascii="Times New Roman" w:hAnsi="Times New Roman" w:cs="Times New Roman"/>
+          <w:sz w:val="24"/>
+        </w:rPr>
+      </w:pPr>
+    </w:p>
+    <w:p>
+      <w:pPr>
+        <w:spacing w:line="360" w:lineRule="auto"/>
+        <w:jc w:val="both"/>
+        <w:rPr>
+          <w:rFonts w:ascii="Times New Roman" w:hAnsi="Times New Roman" w:cs="Times New Roman"/>
+          <w:sz w:val="24"/>
+        </w:rPr>
+      </w:pPr>
+    </w:p>
+    <w:p>
+      <w:pPr>
+        <w:spacing w:line="360" w:lineRule="auto"/>
+        <w:jc w:val="both"/>
+        <w:rPr>
+          <w:rFonts w:ascii="Times New Roman" w:hAnsi="Times New Roman" w:cs="Times New Roman"/>
+        </w:rPr>
+      </w:pPr>
+    </w:p>
+    <w:p>
+      <w:pPr>
+        <w:spacing w:line="360" w:lineRule="auto"/>
+        <w:jc w:val="both"/>
+        <w:rPr>
+          <w:rFonts w:ascii="Times New Roman" w:hAnsi="Times New Roman" w:cs="Times New Roman"/>
+        </w:rPr>
+      </w:pPr>
+    </w:p>
+    <w:p>
+      <w:pPr>
+        <w:spacing w:line="360" w:lineRule="auto"/>
+        <w:jc w:val="both"/>
+        <w:rPr>
+          <w:rFonts w:ascii="Times New Roman" w:hAnsi="Times New Roman" w:cs="Times New Roman"/>
+        </w:rPr>
+      </w:pPr>
+    </w:p>
+    <w:p>
+      <w:pPr>
+        <w:spacing w:line="360" w:lineRule="auto"/>
+        <w:jc w:val="both"/>
+        <w:rPr>
+          <w:rFonts w:ascii="Times New Roman" w:hAnsi="Times New Roman" w:cs="Times New Roman"/>
+          <w:sz w:val="24"/>
+        </w:rPr>
+      </w:pPr>
+    </w:p>
+    <w:p>
+      <w:pPr>
+        <w:spacing w:line="360" w:lineRule="auto"/>
+        <w:jc w:val="both"/>
+        <w:rPr>
+          <w:rFonts w:ascii="Times New Roman" w:hAnsi="Times New Roman" w:cs="Times New Roman"/>
+          <w:sz w:val="24"/>
+        </w:rPr>
+      </w:pPr>
+    </w:p>
+    <w:p>
+      <w:pPr>
+        <w:pStyle w:val="ListParagraph"/>
+        <w:numPr>
+          <w:ilvl w:val="0"/>
+          <w:numId w:val="2"/>
+        </w:numPr>
+        <w:spacing w:line="360" w:lineRule="auto"/>
+        <w:jc w:val="both"/>
+        <w:rPr>
+          <w:rFonts w:ascii="Times New Roman" w:hAnsi="Times New Roman" w:cs="Times New Roman"/>
+          <w:sz w:val="24"/>
+        </w:rPr>
+      </w:pPr>
+      <w:r>
+        <w:rPr>
+          <w:rFonts w:ascii="Times New Roman" w:hAnsi="Times New Roman" w:cs="Times New Roman"/>
+          <w:sz w:val="24"/>
+        </w:rPr>
+        <w:lastRenderedPageBreak/>
+        <w:t>The guidelines for evaluating a website</w:t>
+      </w:r>
+    </w:p>
+    <w:p>
+      <w:pPr>
+        <w:pStyle w:val="ListParagraph"/>
+        <w:spacing w:line="360" w:lineRule="auto"/>
+        <w:jc w:val="both"/>
+        <w:rPr>
+          <w:rFonts w:ascii="Times New Roman" w:hAnsi="Times New Roman" w:cs="Times New Roman"/>
+          <w:sz w:val="24"/>
+        </w:rPr>
+      </w:pPr>
+    </w:p>
+    <w:p>
+      <w:pPr>
+        <w:spacing w:line="360" w:lineRule="auto"/>
+        <w:ind w:left="360"/>
+        <w:jc w:val="both"/>
+        <w:rPr>
+          <w:rFonts w:ascii="Times New Roman" w:hAnsi="Times New Roman" w:cs="Times New Roman"/>
+          <w:sz w:val="24"/>
+        </w:rPr>
+      </w:pPr>
+      <w:r>
+        <w:rPr>
+          <w:rFonts w:ascii="Times New Roman" w:hAnsi="Times New Roman" w:cs="Times New Roman"/>
+          <w:sz w:val="24"/>
+        </w:rPr>
+        <w:t>There are 6 main guidelines for assessing a website. They deal with the content of the websites rather than the graphics or the website design.</w:t>
+      </w:r>
+    </w:p>
+    <w:p>
+      <w:pPr>
+        <w:spacing w:line="360" w:lineRule="auto"/>
+        <w:ind w:left="360"/>
+        <w:jc w:val="both"/>
+        <w:rPr>
+          <w:rFonts w:ascii="Times New Roman" w:hAnsi="Times New Roman" w:cs="Times New Roman"/>
+          <w:sz w:val="24"/>
+        </w:rPr>
+      </w:pPr>
+    </w:p>
+    <w:p>
+      <w:pPr>
+        <w:pStyle w:val="ListParagraph"/>
+        <w:numPr>
+          <w:ilvl w:val="0"/>
+          <w:numId w:val="7"/>
+        </w:numPr>
+        <w:spacing w:line="360" w:lineRule="auto"/>
+        <w:jc w:val="both"/>
+        <w:rPr>
+          <w:rFonts w:ascii="Times New Roman" w:hAnsi="Times New Roman" w:cs="Times New Roman"/>
+          <w:sz w:val="24"/>
+        </w:rPr>
+      </w:pPr>
+      <w:r>
+        <w:rPr>
+          <w:rFonts w:ascii="Times New Roman" w:hAnsi="Times New Roman" w:cs="Times New Roman"/>
+          <w:sz w:val="24"/>
+        </w:rPr>
+        <w:t>Authority</w:t>
+      </w:r>
+    </w:p>
+    <w:p>
+      <w:pPr>
+        <w:pStyle w:val="ListParagraph"/>
+        <w:spacing w:line="360" w:lineRule="auto"/>
+        <w:jc w:val="both"/>
+        <w:rPr>
+          <w:rFonts w:ascii="Times New Roman" w:hAnsi="Times New Roman" w:cs="Times New Roman"/>
+          <w:sz w:val="24"/>
+        </w:rPr>
+      </w:pPr>
+      <w:r>
+        <w:rPr>
+          <w:rFonts w:ascii="Times New Roman" w:hAnsi="Times New Roman" w:cs="Times New Roman"/>
+          <w:sz w:val="24"/>
+        </w:rPr>
+        <w:t>This reveals that the person or agency responsible for a site has the qualifications to do so.</w:t>
+      </w:r>
+    </w:p>
+    <w:p>
+      <w:pPr>
+        <w:pStyle w:val="ListParagraph"/>
+        <w:spacing w:line="360" w:lineRule="auto"/>
+        <w:jc w:val="both"/>
+        <w:rPr>
+          <w:rFonts w:ascii="Times New Roman" w:hAnsi="Times New Roman" w:cs="Times New Roman"/>
+          <w:sz w:val="24"/>
+        </w:rPr>
+      </w:pPr>
+      <w:r>
+        <w:rPr>
+          <w:rFonts w:ascii="Times New Roman" w:hAnsi="Times New Roman" w:cs="Times New Roman"/>
+          <w:sz w:val="24"/>
+        </w:rPr>
+        <w:t>While evaluating a website for authority, the following must be considered.</w:t>
+      </w:r>
+    </w:p>
+    <w:p>
+      <w:pPr>
+        <w:pStyle w:val="ListParagraph"/>
+        <w:spacing w:line="360" w:lineRule="auto"/>
+        <w:jc w:val="both"/>
+        <w:rPr>
+          <w:rFonts w:ascii="Times New Roman" w:hAnsi="Times New Roman" w:cs="Times New Roman"/>
+          <w:sz w:val="24"/>
+        </w:rPr>
+      </w:pPr>
+    </w:p>
+    <w:p>
+      <w:pPr>
+        <w:pStyle w:val="ListParagraph"/>
+        <w:numPr>
+          <w:ilvl w:val="0"/>
+          <w:numId w:val="8"/>
+        </w:numPr>
+        <w:spacing w:line="360" w:lineRule="auto"/>
+        <w:jc w:val="both"/>
+        <w:rPr>
+          <w:rFonts w:ascii="Times New Roman" w:hAnsi="Times New Roman" w:cs="Times New Roman"/>
+          <w:sz w:val="24"/>
+        </w:rPr>
+      </w:pPr>
+      <w:r>
+        <w:rPr>
+          <w:rFonts w:ascii="Times New Roman" w:hAnsi="Times New Roman" w:cs="Times New Roman"/>
+          <w:sz w:val="24"/>
+        </w:rPr>
+        <w:t>Contact Information should be clearly provided</w:t>
+      </w:r>
+    </w:p>
+    <w:p>
+      <w:pPr>
+        <w:pStyle w:val="ListParagraph"/>
+        <w:numPr>
+          <w:ilvl w:val="0"/>
+          <w:numId w:val="8"/>
+        </w:numPr>
+        <w:spacing w:line="360" w:lineRule="auto"/>
+        <w:jc w:val="both"/>
+        <w:rPr>
+          <w:rFonts w:ascii="Times New Roman" w:hAnsi="Times New Roman" w:cs="Times New Roman"/>
+          <w:sz w:val="24"/>
+        </w:rPr>
+      </w:pPr>
+      <w:r>
+        <w:rPr>
+          <w:rFonts w:ascii="Times New Roman" w:hAnsi="Times New Roman" w:cs="Times New Roman"/>
+          <w:sz w:val="24"/>
+        </w:rPr>
+        <w:t>Credentials</w:t>
+      </w:r>
+      <w:r>
+        <w:rPr>
+          <w:rFonts w:ascii="Times New Roman" w:hAnsi="Times New Roman" w:cs="Times New Roman"/>
+          <w:sz w:val="24"/>
+        </w:rPr>
+        <w:t>: the author should state qualifications and personal background that gives them the authority to present information.</w:t>
+      </w:r>
+    </w:p>
+    <w:p>
+      <w:pPr>
+        <w:pStyle w:val="ListParagraph"/>
+        <w:numPr>
+          <w:ilvl w:val="0"/>
+          <w:numId w:val="8"/>
+        </w:numPr>
+        <w:spacing w:line="360" w:lineRule="auto"/>
+        <w:jc w:val="both"/>
+        <w:rPr>
+          <w:rFonts w:ascii="Times New Roman" w:hAnsi="Times New Roman" w:cs="Times New Roman"/>
+          <w:sz w:val="24"/>
+        </w:rPr>
+      </w:pPr>
+      <w:r>
+        <w:rPr>
+          <w:rFonts w:ascii="Times New Roman" w:hAnsi="Times New Roman" w:cs="Times New Roman"/>
+          <w:sz w:val="24"/>
+        </w:rPr>
+        <w:t>Check whether or not the site is supported by an organization or a commercial body</w:t>
+      </w:r>
+    </w:p>
+    <w:p>
+      <w:pPr>
+        <w:spacing w:line="360" w:lineRule="auto"/>
+        <w:jc w:val="both"/>
+        <w:rPr>
+          <w:rFonts w:ascii="Times New Roman" w:hAnsi="Times New Roman" w:cs="Times New Roman"/>
+          <w:sz w:val="24"/>
+        </w:rPr>
+      </w:pPr>
+    </w:p>
+    <w:p>
+      <w:pPr>
+        <w:pStyle w:val="ListParagraph"/>
+        <w:numPr>
+          <w:ilvl w:val="0"/>
+          <w:numId w:val="7"/>
+        </w:numPr>
+        <w:spacing w:line="360" w:lineRule="auto"/>
+        <w:jc w:val="both"/>
+        <w:rPr>
+          <w:rFonts w:ascii="Times New Roman" w:hAnsi="Times New Roman" w:cs="Times New Roman"/>
+          <w:sz w:val="24"/>
+        </w:rPr>
+      </w:pPr>
+      <w:r>
+        <w:rPr>
+          <w:rFonts w:ascii="Times New Roman" w:hAnsi="Times New Roman" w:cs="Times New Roman"/>
+          <w:sz w:val="24"/>
+        </w:rPr>
+        <w:t>Coverage</w:t>
+      </w:r>
+    </w:p>
+    <w:p>
+      <w:pPr>
+        <w:pStyle w:val="ListParagraph"/>
+        <w:spacing w:line="360" w:lineRule="auto"/>
+        <w:jc w:val="both"/>
+        <w:rPr>
+          <w:rFonts w:ascii="Times New Roman" w:hAnsi="Times New Roman" w:cs="Times New Roman"/>
+          <w:sz w:val="24"/>
+        </w:rPr>
+      </w:pPr>
+      <w:r>
+        <w:rPr>
+          <w:rFonts w:ascii="Times New Roman" w:hAnsi="Times New Roman" w:cs="Times New Roman"/>
+          <w:sz w:val="24"/>
+        </w:rPr>
+        <w:t xml:space="preserve">It is difficult to </w:t>
+      </w:r>
+      <w:r>
+        <w:rPr>
+          <w:rFonts w:ascii="Times New Roman" w:hAnsi="Times New Roman" w:cs="Times New Roman"/>
+          <w:sz w:val="24"/>
+        </w:rPr>
+        <w:t>measure</w:t>
+      </w:r>
+      <w:r>
+        <w:rPr>
+          <w:rFonts w:ascii="Times New Roman" w:hAnsi="Times New Roman" w:cs="Times New Roman"/>
+          <w:sz w:val="24"/>
+        </w:rPr>
+        <w:t xml:space="preserve"> the extent of coverage since depth in a site, through the use of links, can be infinite. One author may claim comprehensive coverage of a topic while another may cover just one aspect of a topic. </w:t>
+      </w:r>
+      <w:r>
+        <w:rPr>
+          <w:rFonts w:ascii="Times New Roman" w:hAnsi="Times New Roman" w:cs="Times New Roman"/>
+          <w:sz w:val="24"/>
+        </w:rPr>
+        <w:t>The evaluation gives emphasis on:</w:t>
+      </w:r>
+    </w:p>
+    <w:p>
+      <w:pPr>
+        <w:pStyle w:val="ListParagraph"/>
+        <w:spacing w:line="360" w:lineRule="auto"/>
+        <w:jc w:val="both"/>
+        <w:rPr>
+          <w:rFonts w:ascii="Times New Roman" w:hAnsi="Times New Roman" w:cs="Times New Roman"/>
+          <w:sz w:val="24"/>
+        </w:rPr>
+      </w:pPr>
+      <w:r>
+        <w:rPr>
+          <w:rFonts w:ascii="Times New Roman" w:hAnsi="Times New Roman" w:cs="Times New Roman"/>
+          <w:sz w:val="24"/>
+        </w:rPr>
+        <w:t xml:space="preserve"> </w:t>
+      </w:r>
+    </w:p>
+    <w:p>
+      <w:pPr>
+        <w:pStyle w:val="ListParagraph"/>
+        <w:numPr>
+          <w:ilvl w:val="0"/>
+          <w:numId w:val="9"/>
+        </w:numPr>
+        <w:spacing w:line="360" w:lineRule="auto"/>
+        <w:jc w:val="both"/>
+        <w:rPr>
+          <w:rFonts w:ascii="Times New Roman" w:hAnsi="Times New Roman" w:cs="Times New Roman"/>
+          <w:sz w:val="24"/>
+        </w:rPr>
+      </w:pPr>
+      <w:r>
+        <w:rPr>
+          <w:rFonts w:ascii="Times New Roman" w:hAnsi="Times New Roman" w:cs="Times New Roman"/>
+          <w:sz w:val="24"/>
+        </w:rPr>
+        <w:t xml:space="preserve">Does the site claim to be selective or comprehensive? </w:t>
+      </w:r>
+    </w:p>
+    <w:p>
+      <w:pPr>
+        <w:pStyle w:val="ListParagraph"/>
+        <w:numPr>
+          <w:ilvl w:val="0"/>
+          <w:numId w:val="9"/>
+        </w:numPr>
+        <w:spacing w:line="360" w:lineRule="auto"/>
+        <w:jc w:val="both"/>
+        <w:rPr>
+          <w:rFonts w:ascii="Times New Roman" w:hAnsi="Times New Roman" w:cs="Times New Roman"/>
+          <w:sz w:val="24"/>
+        </w:rPr>
+      </w:pPr>
+      <w:r>
+        <w:rPr>
+          <w:rFonts w:ascii="Times New Roman" w:hAnsi="Times New Roman" w:cs="Times New Roman"/>
+          <w:sz w:val="24"/>
+        </w:rPr>
+        <w:t xml:space="preserve">Are the topics explored in depth? </w:t>
+      </w:r>
+    </w:p>
+    <w:p>
+      <w:pPr>
+        <w:pStyle w:val="ListParagraph"/>
+        <w:numPr>
+          <w:ilvl w:val="0"/>
+          <w:numId w:val="9"/>
+        </w:numPr>
+        <w:spacing w:line="360" w:lineRule="auto"/>
+        <w:jc w:val="both"/>
+        <w:rPr>
+          <w:rFonts w:ascii="Times New Roman" w:hAnsi="Times New Roman" w:cs="Times New Roman"/>
+          <w:sz w:val="24"/>
+        </w:rPr>
+      </w:pPr>
+      <w:r>
+        <w:rPr>
+          <w:rFonts w:ascii="Times New Roman" w:hAnsi="Times New Roman" w:cs="Times New Roman"/>
+          <w:sz w:val="24"/>
+        </w:rPr>
+        <w:t xml:space="preserve">Do the links go to outside sites rather than its own? </w:t>
+      </w:r>
+    </w:p>
+    <w:p>
+      <w:pPr>
+        <w:spacing w:line="360" w:lineRule="auto"/>
+        <w:jc w:val="both"/>
+        <w:rPr>
+          <w:rFonts w:ascii="Times New Roman" w:hAnsi="Times New Roman" w:cs="Times New Roman"/>
+          <w:sz w:val="24"/>
+        </w:rPr>
+      </w:pPr>
+    </w:p>
+    <w:p>
+      <w:pPr>
+        <w:pStyle w:val="ListParagraph"/>
+        <w:numPr>
+          <w:ilvl w:val="0"/>
+          <w:numId w:val="7"/>
+        </w:numPr>
+        <w:spacing w:line="360" w:lineRule="auto"/>
+        <w:jc w:val="both"/>
+        <w:rPr>
+          <w:rFonts w:ascii="Times New Roman" w:hAnsi="Times New Roman" w:cs="Times New Roman"/>
+          <w:sz w:val="24"/>
+        </w:rPr>
+      </w:pPr>
+      <w:r>
+        <w:rPr>
+          <w:rFonts w:ascii="Times New Roman" w:hAnsi="Times New Roman" w:cs="Times New Roman"/>
+          <w:sz w:val="24"/>
+        </w:rPr>
+        <w:t>Purpose</w:t>
+      </w:r>
+    </w:p>
+    <w:p>
+      <w:pPr>
+        <w:spacing w:line="360" w:lineRule="auto"/>
+        <w:jc w:val="both"/>
+        <w:rPr>
+          <w:rFonts w:ascii="Times New Roman" w:hAnsi="Times New Roman" w:cs="Times New Roman"/>
+          <w:sz w:val="24"/>
+        </w:rPr>
+      </w:pPr>
+    </w:p>
+    <w:p>
+      <w:pPr>
+        <w:spacing w:line="360" w:lineRule="auto"/>
+        <w:jc w:val="both"/>
+        <w:rPr>
+          <w:rFonts w:ascii="Times New Roman" w:hAnsi="Times New Roman" w:cs="Times New Roman"/>
+          <w:sz w:val="24"/>
+        </w:rPr>
+      </w:pPr>
+    </w:p>
+    <w:p>
+      <w:pPr>
+        <w:spacing w:line="360" w:lineRule="auto"/>
+        <w:jc w:val="both"/>
+        <w:rPr>
+          <w:rFonts w:ascii="Times New Roman" w:hAnsi="Times New Roman" w:cs="Times New Roman"/>
+          <w:sz w:val="24"/>
+        </w:rPr>
+      </w:pPr>
+    </w:p>
+    <w:p>
+      <w:pPr>
+        <w:spacing w:line="360" w:lineRule="auto"/>
+        <w:jc w:val="both"/>
+        <w:rPr>
+          <w:rFonts w:ascii="Times New Roman" w:hAnsi="Times New Roman" w:cs="Times New Roman"/>
+          <w:sz w:val="24"/>
+        </w:rPr>
+      </w:pPr>
+    </w:p>
+    <w:p>
+      <w:pPr>
+        <w:pStyle w:val="ListParagraph"/>
+        <w:spacing w:line="360" w:lineRule="auto"/>
+        <w:jc w:val="both"/>
+        <w:rPr>
+          <w:rFonts w:ascii="Times New Roman" w:hAnsi="Times New Roman" w:cs="Times New Roman"/>
+          <w:sz w:val="24"/>
+        </w:rPr>
+      </w:pPr>
+    </w:p>
+    <w:p>
+      <w:pPr>
+        <w:pStyle w:val="ListParagraph"/>
+        <w:numPr>
+          <w:ilvl w:val="0"/>
+          <w:numId w:val="7"/>
+        </w:numPr>
+        <w:spacing w:line="360" w:lineRule="auto"/>
+        <w:jc w:val="both"/>
+        <w:rPr>
+          <w:rFonts w:ascii="Times New Roman" w:hAnsi="Times New Roman" w:cs="Times New Roman"/>
+          <w:sz w:val="24"/>
+        </w:rPr>
+      </w:pPr>
+      <w:r>
+        <w:rPr>
+          <w:rFonts w:ascii="Times New Roman" w:hAnsi="Times New Roman" w:cs="Times New Roman"/>
+          <w:sz w:val="24"/>
+        </w:rPr>
+        <w:t>Currency</w:t>
+      </w:r>
+    </w:p>
+    <w:p>
+      <w:pPr>
+        <w:spacing w:line="360" w:lineRule="auto"/>
+        <w:jc w:val="both"/>
+        <w:rPr>
+          <w:rFonts w:ascii="Times New Roman" w:hAnsi="Times New Roman" w:cs="Times New Roman"/>
+          <w:sz w:val="24"/>
+        </w:rPr>
+      </w:pPr>
+    </w:p>
+    <w:p>
+      <w:pPr>
+        <w:spacing w:line="360" w:lineRule="auto"/>
+        <w:jc w:val="both"/>
+        <w:rPr>
+          <w:rFonts w:ascii="Times New Roman" w:hAnsi="Times New Roman" w:cs="Times New Roman"/>
+          <w:sz w:val="24"/>
+        </w:rPr>
+      </w:pPr>
+    </w:p>
+    <w:p>
+      <w:pPr>
+        <w:spacing w:line="360" w:lineRule="auto"/>
+        <w:jc w:val="both"/>
+        <w:rPr>
+          <w:rFonts w:ascii="Times New Roman" w:hAnsi="Times New Roman" w:cs="Times New Roman"/>
+          <w:sz w:val="24"/>
+        </w:rPr>
+      </w:pPr>
+    </w:p>
+    <w:p>
+      <w:pPr>
+        <w:spacing w:line="360" w:lineRule="auto"/>
+        <w:jc w:val="both"/>
+        <w:rPr>
+          <w:rFonts w:ascii="Times New Roman" w:hAnsi="Times New Roman" w:cs="Times New Roman"/>
+          <w:sz w:val="24"/>
+        </w:rPr>
+      </w:pPr>
+    </w:p>
+    <w:p>
+      <w:pPr>
+        <w:pStyle w:val="ListParagraph"/>
+        <w:numPr>
+          <w:ilvl w:val="0"/>
+          <w:numId w:val="7"/>
+        </w:numPr>
+        <w:spacing w:line="360" w:lineRule="auto"/>
+        <w:jc w:val="both"/>
+        <w:rPr>
+          <w:rFonts w:ascii="Times New Roman" w:hAnsi="Times New Roman" w:cs="Times New Roman"/>
+          <w:sz w:val="24"/>
+        </w:rPr>
+      </w:pPr>
+      <w:r>
+        <w:rPr>
+          <w:rFonts w:ascii="Times New Roman" w:hAnsi="Times New Roman" w:cs="Times New Roman"/>
+          <w:sz w:val="24"/>
+        </w:rPr>
+        <w:t>Accuracy</w:t>
+      </w:r>
+    </w:p>
+    <w:p>
+      <w:pPr>
+        <w:spacing w:line="360" w:lineRule="auto"/>
+        <w:jc w:val="both"/>
+        <w:rPr>
+          <w:rFonts w:ascii="Times New Roman" w:hAnsi="Times New Roman" w:cs="Times New Roman"/>
+          <w:sz w:val="24"/>
+        </w:rPr>
+      </w:pPr>
       <w:bookmarkStart w:id="0" w:name="_GoBack"/>
       <w:bookmarkEnd w:id="0"/>
+    </w:p>
+    <w:p>
+      <w:pPr>
+        <w:pStyle w:val="ListParagraph"/>
+        <w:rPr>
+          <w:rFonts w:ascii="Times New Roman" w:hAnsi="Times New Roman" w:cs="Times New Roman"/>
+          <w:sz w:val="24"/>
+        </w:rPr>
+      </w:pPr>
+    </w:p>
+    <w:p>
+      <w:pPr>
+        <w:spacing w:line="360" w:lineRule="auto"/>
+        <w:jc w:val="both"/>
+        <w:rPr>
+          <w:rFonts w:ascii="Times New Roman" w:hAnsi="Times New Roman" w:cs="Times New Roman"/>
+          <w:sz w:val="24"/>
+        </w:rPr>
+      </w:pPr>
+    </w:p>
+    <w:p>
+      <w:pPr>
+        <w:pStyle w:val="ListParagraph"/>
+        <w:numPr>
+          <w:ilvl w:val="0"/>
+          <w:numId w:val="7"/>
+        </w:numPr>
+        <w:spacing w:line="360" w:lineRule="auto"/>
+        <w:jc w:val="both"/>
+        <w:rPr>
+          <w:rFonts w:ascii="Times New Roman" w:hAnsi="Times New Roman" w:cs="Times New Roman"/>
+          <w:sz w:val="24"/>
+        </w:rPr>
+      </w:pPr>
+      <w:r>
+        <w:rPr>
+          <w:rFonts w:ascii="Times New Roman" w:hAnsi="Times New Roman" w:cs="Times New Roman"/>
+          <w:sz w:val="24"/>
+        </w:rPr>
+        <w:t xml:space="preserve">Objectivity </w:t>
+      </w:r>
+    </w:p>
+    <w:p>
+      <w:pPr>
+        <w:spacing w:line="360" w:lineRule="auto"/>
+        <w:jc w:val="both"/>
+        <w:rPr>
+          <w:rFonts w:ascii="Times New Roman" w:hAnsi="Times New Roman" w:cs="Times New Roman"/>
+          <w:sz w:val="24"/>
+        </w:rPr>
+      </w:pPr>
+    </w:p>
+    <w:p>
+      <w:pPr>
+        <w:pStyle w:val="ListParagraph"/>
+        <w:spacing w:line="360" w:lineRule="auto"/>
+        <w:jc w:val="both"/>
+        <w:rPr>
+          <w:rFonts w:ascii="Times New Roman" w:hAnsi="Times New Roman" w:cs="Times New Roman"/>
+          <w:sz w:val="24"/>
+        </w:rPr>
+      </w:pPr>
+    </w:p>
+    <w:p>
+      <w:pPr>
+        <w:pStyle w:val="ListParagraph"/>
+        <w:spacing w:line="360" w:lineRule="auto"/>
+        <w:jc w:val="both"/>
+        <w:rPr>
+          <w:rFonts w:ascii="Times New Roman" w:hAnsi="Times New Roman" w:cs="Times New Roman"/>
+          <w:sz w:val="24"/>
+        </w:rPr>
+      </w:pPr>
+    </w:p>
+    <w:p>
+      <w:pPr>
+        <w:spacing w:line="360" w:lineRule="auto"/>
+        <w:ind w:left="360"/>
+        <w:jc w:val="both"/>
+        <w:rPr>
+          <w:rFonts w:ascii="Times New Roman" w:hAnsi="Times New Roman" w:cs="Times New Roman"/>
+          <w:sz w:val="24"/>
+        </w:rPr>
+      </w:pPr>
+    </w:p>
+    <w:p>
+      <w:pPr>
+        <w:spacing w:line="360" w:lineRule="auto"/>
+        <w:ind w:left="360"/>
+        <w:jc w:val="both"/>
+        <w:rPr>
+          <w:rFonts w:ascii="Times New Roman" w:hAnsi="Times New Roman" w:cs="Times New Roman"/>
+          <w:sz w:val="24"/>
+        </w:rPr>
+      </w:pPr>
+    </w:p>
+    <w:p>
+      <w:pPr>
+        <w:spacing w:line="360" w:lineRule="auto"/>
+        <w:jc w:val="both"/>
+        <w:rPr>
+          <w:rFonts w:ascii="Times New Roman" w:hAnsi="Times New Roman" w:cs="Times New Roman"/>
+          <w:sz w:val="24"/>
+        </w:rPr>
+      </w:pPr>
+    </w:p>
+    <w:p>
+      <w:pPr>
+        <w:spacing w:line="360" w:lineRule="auto"/>
+        <w:jc w:val="both"/>
+        <w:rPr>
+          <w:rFonts w:ascii="Times New Roman" w:hAnsi="Times New Roman" w:cs="Times New Roman"/>
+          <w:sz w:val="24"/>
+        </w:rPr>
+      </w:pPr>
+    </w:p>
+    <w:p>
+      <w:pPr>
+        <w:spacing w:line="360" w:lineRule="auto"/>
+        <w:jc w:val="both"/>
+        <w:rPr>
+          <w:rFonts w:ascii="Times New Roman" w:hAnsi="Times New Roman" w:cs="Times New Roman"/>
+          <w:sz w:val="24"/>
+        </w:rPr>
+      </w:pPr>
+    </w:p>
+    <w:p>
+      <w:pPr>
+        <w:spacing w:line="360" w:lineRule="auto"/>
+        <w:jc w:val="both"/>
+        <w:rPr>
+          <w:rFonts w:ascii="Times New Roman" w:hAnsi="Times New Roman" w:cs="Times New Roman"/>
+          <w:sz w:val="24"/>
+        </w:rPr>
+      </w:pPr>
+    </w:p>
+    <w:p>
+      <w:pPr>
+        <w:spacing w:line="360" w:lineRule="auto"/>
+        <w:jc w:val="both"/>
+        <w:rPr>
+          <w:rFonts w:ascii="Times New Roman" w:hAnsi="Times New Roman" w:cs="Times New Roman"/>
+          <w:sz w:val="24"/>
+        </w:rPr>
+      </w:pPr>
+    </w:p>
+    <w:p>
+      <w:pPr>
+        <w:spacing w:line="360" w:lineRule="auto"/>
+        <w:jc w:val="both"/>
+        <w:rPr>
+          <w:rFonts w:ascii="Times New Roman" w:hAnsi="Times New Roman" w:cs="Times New Roman"/>
+          <w:sz w:val="24"/>
+        </w:rPr>
+      </w:pPr>
+    </w:p>
+    <w:p>
+      <w:pPr>
+        <w:spacing w:line="360" w:lineRule="auto"/>
+        <w:jc w:val="both"/>
+        <w:rPr>
+          <w:rFonts w:ascii="Times New Roman" w:hAnsi="Times New Roman" w:cs="Times New Roman"/>
+          <w:sz w:val="24"/>
+        </w:rPr>
+      </w:pPr>
+    </w:p>
+    <w:p>
+      <w:pPr>
+        <w:spacing w:line="360" w:lineRule="auto"/>
+        <w:jc w:val="both"/>
+        <w:rPr>
+          <w:rFonts w:ascii="Times New Roman" w:hAnsi="Times New Roman" w:cs="Times New Roman"/>
+          <w:sz w:val="24"/>
+        </w:rPr>
+      </w:pPr>
+    </w:p>
+    <w:p>
+      <w:pPr>
+        <w:spacing w:line="360" w:lineRule="auto"/>
+        <w:jc w:val="both"/>
+        <w:rPr>
+          <w:rFonts w:ascii="Times New Roman" w:hAnsi="Times New Roman" w:cs="Times New Roman"/>
+          <w:sz w:val="24"/>
+        </w:rPr>
+      </w:pPr>
+    </w:p>
+    <w:p>
+      <w:pPr>
+        <w:spacing w:line="360" w:lineRule="auto"/>
+        <w:jc w:val="both"/>
+        <w:rPr>
+          <w:rFonts w:ascii="Times New Roman" w:hAnsi="Times New Roman" w:cs="Times New Roman"/>
+          <w:sz w:val="24"/>
+        </w:rPr>
+      </w:pPr>
+    </w:p>
+    <w:p>
+      <w:pPr>
+        <w:spacing w:line="360" w:lineRule="auto"/>
+        <w:jc w:val="both"/>
+        <w:rPr>
+          <w:rFonts w:ascii="Times New Roman" w:hAnsi="Times New Roman" w:cs="Times New Roman"/>
+          <w:sz w:val="24"/>
+        </w:rPr>
+      </w:pPr>
+    </w:p>
+    <w:p>
+      <w:pPr>
+        <w:spacing w:line="360" w:lineRule="auto"/>
+        <w:jc w:val="both"/>
+        <w:rPr>
+          <w:rFonts w:ascii="Times New Roman" w:hAnsi="Times New Roman" w:cs="Times New Roman"/>
+          <w:sz w:val="24"/>
+        </w:rPr>
+      </w:pPr>
+    </w:p>
+    <w:p>
+      <w:pPr>
+        <w:spacing w:line="360" w:lineRule="auto"/>
+        <w:jc w:val="both"/>
+        <w:rPr>
+          <w:rFonts w:ascii="Times New Roman" w:hAnsi="Times New Roman" w:cs="Times New Roman"/>
+          <w:sz w:val="24"/>
+        </w:rPr>
+      </w:pPr>
+    </w:p>
+    <w:p>
+      <w:pPr>
+        <w:spacing w:line="360" w:lineRule="auto"/>
+        <w:jc w:val="both"/>
+        <w:rPr>
+          <w:rFonts w:ascii="Times New Roman" w:hAnsi="Times New Roman" w:cs="Times New Roman"/>
+          <w:sz w:val="24"/>
+        </w:rPr>
+      </w:pPr>
     </w:p>
     <w:sectPr>
       <w:pgSz w:w="12240" w:h="15840"/>
@@ -380,9 +2724,415 @@
 </w:document>
 </file>
 
+<file path=word/endnotes.xml><?xml version="1.0" encoding="utf-8"?>
+<w:endnotes xmlns:wpc="http://schemas.microsoft.com/office/word/2010/wordprocessingCanvas" xmlns:cx="http://schemas.microsoft.com/office/drawing/2014/chartex" xmlns:mc="http://schemas.openxmlformats.org/markup-compatibility/2006" xmlns:o="urn:schemas-microsoft-com:office:office" xmlns:r="http://schemas.openxmlformats.org/officeDocument/2006/relationships" xmlns:m="http://schemas.openxmlformats.org/officeDocument/2006/math" xmlns:v="urn:schemas-microsoft-com:vml" xmlns:wp14="http://schemas.microsoft.com/office/word/2010/wordprocessingDrawing" xmlns:wp="http://schemas.openxmlformats.org/drawingml/2006/wordprocessingDrawing" xmlns:w10="urn:schemas-microsoft-com:office:word" xmlns:w="http://schemas.openxmlformats.org/wordprocessingml/2006/main" xmlns:w14="http://schemas.microsoft.com/office/word/2010/wordml" xmlns:w15="http://schemas.microsoft.com/office/word/2012/wordml" xmlns:w16se="http://schemas.microsoft.com/office/word/2015/wordml/symex" xmlns:wpg="http://schemas.microsoft.com/office/word/2010/wordprocessingGroup" xmlns:wpi="http://schemas.microsoft.com/office/word/2010/wordprocessingInk" xmlns:wne="http://schemas.microsoft.com/office/word/2006/wordml" xmlns:wps="http://schemas.microsoft.com/office/word/2010/wordprocessingShape" mc:Ignorable="w14 w15 w16se wp14">
+  <w:endnote w:type="separator" w:id="-1">
+    <w:p>
+      <w:pPr>
+        <w:spacing w:line="240" w:lineRule="auto"/>
+      </w:pPr>
+      <w:r>
+        <w:separator/>
+      </w:r>
+    </w:p>
+  </w:endnote>
+  <w:endnote w:type="continuationSeparator" w:id="0">
+    <w:p>
+      <w:pPr>
+        <w:spacing w:line="240" w:lineRule="auto"/>
+      </w:pPr>
+      <w:r>
+        <w:continuationSeparator/>
+      </w:r>
+    </w:p>
+  </w:endnote>
+</w:endnotes>
+</file>
+
+<file path=word/footnotes.xml><?xml version="1.0" encoding="utf-8"?>
+<w:footnotes xmlns:wpc="http://schemas.microsoft.com/office/word/2010/wordprocessingCanvas" xmlns:cx="http://schemas.microsoft.com/office/drawing/2014/chartex" xmlns:mc="http://schemas.openxmlformats.org/markup-compatibility/2006" xmlns:o="urn:schemas-microsoft-com:office:office" xmlns:r="http://schemas.openxmlformats.org/officeDocument/2006/relationships" xmlns:m="http://schemas.openxmlformats.org/officeDocument/2006/math" xmlns:v="urn:schemas-microsoft-com:vml" xmlns:wp14="http://schemas.microsoft.com/office/word/2010/wordprocessingDrawing" xmlns:wp="http://schemas.openxmlformats.org/drawingml/2006/wordprocessingDrawing" xmlns:w10="urn:schemas-microsoft-com:office:word" xmlns:w="http://schemas.openxmlformats.org/wordprocessingml/2006/main" xmlns:w14="http://schemas.microsoft.com/office/word/2010/wordml" xmlns:w15="http://schemas.microsoft.com/office/word/2012/wordml" xmlns:w16se="http://schemas.microsoft.com/office/word/2015/wordml/symex" xmlns:wpg="http://schemas.microsoft.com/office/word/2010/wordprocessingGroup" xmlns:wpi="http://schemas.microsoft.com/office/word/2010/wordprocessingInk" xmlns:wne="http://schemas.microsoft.com/office/word/2006/wordml" xmlns:wps="http://schemas.microsoft.com/office/word/2010/wordprocessingShape" mc:Ignorable="w14 w15 w16se wp14">
+  <w:footnote w:type="separator" w:id="-1">
+    <w:p>
+      <w:pPr>
+        <w:spacing w:line="240" w:lineRule="auto"/>
+      </w:pPr>
+      <w:r>
+        <w:separator/>
+      </w:r>
+    </w:p>
+  </w:footnote>
+  <w:footnote w:type="continuationSeparator" w:id="0">
+    <w:p>
+      <w:pPr>
+        <w:spacing w:line="240" w:lineRule="auto"/>
+      </w:pPr>
+      <w:r>
+        <w:continuationSeparator/>
+      </w:r>
+    </w:p>
+  </w:footnote>
+</w:footnotes>
+</file>
+
 <file path=word/numbering.xml><?xml version="1.0" encoding="utf-8"?>
 <w:numbering xmlns:wpc="http://schemas.microsoft.com/office/word/2010/wordprocessingCanvas" xmlns:cx="http://schemas.microsoft.com/office/drawing/2014/chartex" xmlns:mc="http://schemas.openxmlformats.org/markup-compatibility/2006" xmlns:o="urn:schemas-microsoft-com:office:office" xmlns:r="http://schemas.openxmlformats.org/officeDocument/2006/relationships" xmlns:m="http://schemas.openxmlformats.org/officeDocument/2006/math" xmlns:v="urn:schemas-microsoft-com:vml" xmlns:wp14="http://schemas.microsoft.com/office/word/2010/wordprocessingDrawing" xmlns:wp="http://schemas.openxmlformats.org/drawingml/2006/wordprocessingDrawing" xmlns:w10="urn:schemas-microsoft-com:office:word" xmlns:w="http://schemas.openxmlformats.org/wordprocessingml/2006/main" xmlns:w14="http://schemas.microsoft.com/office/word/2010/wordml" xmlns:w15="http://schemas.microsoft.com/office/word/2012/wordml" xmlns:w16se="http://schemas.microsoft.com/office/word/2015/wordml/symex" xmlns:wpg="http://schemas.microsoft.com/office/word/2010/wordprocessingGroup" xmlns:wpi="http://schemas.microsoft.com/office/word/2010/wordprocessingInk" xmlns:wne="http://schemas.microsoft.com/office/word/2006/wordml" xmlns:wps="http://schemas.microsoft.com/office/word/2010/wordprocessingShape" mc:Ignorable="w14 w15 w16se wp14">
   <w:abstractNum w:abstractNumId="0" w15:restartNumberingAfterBreak="0">
+    <w:nsid w:val="101939E2"/>
+    <w:multiLevelType w:val="hybridMultilevel"/>
+    <w:tmpl w:val="CBAE5474"/>
+    <w:lvl w:ilvl="0" w:tplc="515460AA">
+      <w:start w:val="1"/>
+      <w:numFmt w:val="decimal"/>
+      <w:lvlText w:val="%1."/>
+      <w:lvlJc w:val="left"/>
+      <w:pPr>
+        <w:ind w:left="1080" w:hanging="360"/>
+      </w:pPr>
+      <w:rPr>
+        <w:rFonts w:hint="default"/>
+      </w:rPr>
+    </w:lvl>
+    <w:lvl w:ilvl="1" w:tplc="04090019" w:tentative="1">
+      <w:start w:val="1"/>
+      <w:numFmt w:val="lowerLetter"/>
+      <w:lvlText w:val="%2."/>
+      <w:lvlJc w:val="left"/>
+      <w:pPr>
+        <w:ind w:left="1800" w:hanging="360"/>
+      </w:pPr>
+    </w:lvl>
+    <w:lvl w:ilvl="2" w:tplc="0409001B" w:tentative="1">
+      <w:start w:val="1"/>
+      <w:numFmt w:val="lowerRoman"/>
+      <w:lvlText w:val="%3."/>
+      <w:lvlJc w:val="right"/>
+      <w:pPr>
+        <w:ind w:left="2520" w:hanging="180"/>
+      </w:pPr>
+    </w:lvl>
+    <w:lvl w:ilvl="3" w:tplc="0409000F" w:tentative="1">
+      <w:start w:val="1"/>
+      <w:numFmt w:val="decimal"/>
+      <w:lvlText w:val="%4."/>
+      <w:lvlJc w:val="left"/>
+      <w:pPr>
+        <w:ind w:left="3240" w:hanging="360"/>
+      </w:pPr>
+    </w:lvl>
+    <w:lvl w:ilvl="4" w:tplc="04090019" w:tentative="1">
+      <w:start w:val="1"/>
+      <w:numFmt w:val="lowerLetter"/>
+      <w:lvlText w:val="%5."/>
+      <w:lvlJc w:val="left"/>
+      <w:pPr>
+        <w:ind w:left="3960" w:hanging="360"/>
+      </w:pPr>
+    </w:lvl>
+    <w:lvl w:ilvl="5" w:tplc="0409001B" w:tentative="1">
+      <w:start w:val="1"/>
+      <w:numFmt w:val="lowerRoman"/>
+      <w:lvlText w:val="%6."/>
+      <w:lvlJc w:val="right"/>
+      <w:pPr>
+        <w:ind w:left="4680" w:hanging="180"/>
+      </w:pPr>
+    </w:lvl>
+    <w:lvl w:ilvl="6" w:tplc="0409000F" w:tentative="1">
+      <w:start w:val="1"/>
+      <w:numFmt w:val="decimal"/>
+      <w:lvlText w:val="%7."/>
+      <w:lvlJc w:val="left"/>
+      <w:pPr>
+        <w:ind w:left="5400" w:hanging="360"/>
+      </w:pPr>
+    </w:lvl>
+    <w:lvl w:ilvl="7" w:tplc="04090019" w:tentative="1">
+      <w:start w:val="1"/>
+      <w:numFmt w:val="lowerLetter"/>
+      <w:lvlText w:val="%8."/>
+      <w:lvlJc w:val="left"/>
+      <w:pPr>
+        <w:ind w:left="6120" w:hanging="360"/>
+      </w:pPr>
+    </w:lvl>
+    <w:lvl w:ilvl="8" w:tplc="0409001B" w:tentative="1">
+      <w:start w:val="1"/>
+      <w:numFmt w:val="lowerRoman"/>
+      <w:lvlText w:val="%9."/>
+      <w:lvlJc w:val="right"/>
+      <w:pPr>
+        <w:ind w:left="6840" w:hanging="180"/>
+      </w:pPr>
+    </w:lvl>
+  </w:abstractNum>
+  <w:abstractNum w:abstractNumId="1" w15:restartNumberingAfterBreak="0">
+    <w:nsid w:val="1109409D"/>
+    <w:multiLevelType w:val="hybridMultilevel"/>
+    <w:tmpl w:val="8AB83F02"/>
+    <w:lvl w:ilvl="0" w:tplc="F3407608">
+      <w:start w:val="1"/>
+      <w:numFmt w:val="decimal"/>
+      <w:lvlText w:val="%1."/>
+      <w:lvlJc w:val="left"/>
+      <w:pPr>
+        <w:ind w:left="1080" w:hanging="360"/>
+      </w:pPr>
+      <w:rPr>
+        <w:rFonts w:hint="default"/>
+      </w:rPr>
+    </w:lvl>
+    <w:lvl w:ilvl="1" w:tplc="04090019" w:tentative="1">
+      <w:start w:val="1"/>
+      <w:numFmt w:val="lowerLetter"/>
+      <w:lvlText w:val="%2."/>
+      <w:lvlJc w:val="left"/>
+      <w:pPr>
+        <w:ind w:left="1800" w:hanging="360"/>
+      </w:pPr>
+    </w:lvl>
+    <w:lvl w:ilvl="2" w:tplc="0409001B" w:tentative="1">
+      <w:start w:val="1"/>
+      <w:numFmt w:val="lowerRoman"/>
+      <w:lvlText w:val="%3."/>
+      <w:lvlJc w:val="right"/>
+      <w:pPr>
+        <w:ind w:left="2520" w:hanging="180"/>
+      </w:pPr>
+    </w:lvl>
+    <w:lvl w:ilvl="3" w:tplc="0409000F" w:tentative="1">
+      <w:start w:val="1"/>
+      <w:numFmt w:val="decimal"/>
+      <w:lvlText w:val="%4."/>
+      <w:lvlJc w:val="left"/>
+      <w:pPr>
+        <w:ind w:left="3240" w:hanging="360"/>
+      </w:pPr>
+    </w:lvl>
+    <w:lvl w:ilvl="4" w:tplc="04090019" w:tentative="1">
+      <w:start w:val="1"/>
+      <w:numFmt w:val="lowerLetter"/>
+      <w:lvlText w:val="%5."/>
+      <w:lvlJc w:val="left"/>
+      <w:pPr>
+        <w:ind w:left="3960" w:hanging="360"/>
+      </w:pPr>
+    </w:lvl>
+    <w:lvl w:ilvl="5" w:tplc="0409001B" w:tentative="1">
+      <w:start w:val="1"/>
+      <w:numFmt w:val="lowerRoman"/>
+      <w:lvlText w:val="%6."/>
+      <w:lvlJc w:val="right"/>
+      <w:pPr>
+        <w:ind w:left="4680" w:hanging="180"/>
+      </w:pPr>
+    </w:lvl>
+    <w:lvl w:ilvl="6" w:tplc="0409000F" w:tentative="1">
+      <w:start w:val="1"/>
+      <w:numFmt w:val="decimal"/>
+      <w:lvlText w:val="%7."/>
+      <w:lvlJc w:val="left"/>
+      <w:pPr>
+        <w:ind w:left="5400" w:hanging="360"/>
+      </w:pPr>
+    </w:lvl>
+    <w:lvl w:ilvl="7" w:tplc="04090019" w:tentative="1">
+      <w:start w:val="1"/>
+      <w:numFmt w:val="lowerLetter"/>
+      <w:lvlText w:val="%8."/>
+      <w:lvlJc w:val="left"/>
+      <w:pPr>
+        <w:ind w:left="6120" w:hanging="360"/>
+      </w:pPr>
+    </w:lvl>
+    <w:lvl w:ilvl="8" w:tplc="0409001B" w:tentative="1">
+      <w:start w:val="1"/>
+      <w:numFmt w:val="lowerRoman"/>
+      <w:lvlText w:val="%9."/>
+      <w:lvlJc w:val="right"/>
+      <w:pPr>
+        <w:ind w:left="6840" w:hanging="180"/>
+      </w:pPr>
+    </w:lvl>
+  </w:abstractNum>
+  <w:abstractNum w:abstractNumId="2" w15:restartNumberingAfterBreak="0">
+    <w:nsid w:val="15CD0552"/>
+    <w:multiLevelType w:val="hybridMultilevel"/>
+    <w:tmpl w:val="B23C5CE8"/>
+    <w:lvl w:ilvl="0" w:tplc="0409000F">
+      <w:start w:val="1"/>
+      <w:numFmt w:val="decimal"/>
+      <w:lvlText w:val="%1."/>
+      <w:lvlJc w:val="left"/>
+      <w:pPr>
+        <w:ind w:left="720" w:hanging="360"/>
+      </w:pPr>
+      <w:rPr>
+        <w:rFonts w:hint="default"/>
+      </w:rPr>
+    </w:lvl>
+    <w:lvl w:ilvl="1" w:tplc="04090019" w:tentative="1">
+      <w:start w:val="1"/>
+      <w:numFmt w:val="lowerLetter"/>
+      <w:lvlText w:val="%2."/>
+      <w:lvlJc w:val="left"/>
+      <w:pPr>
+        <w:ind w:left="1440" w:hanging="360"/>
+      </w:pPr>
+    </w:lvl>
+    <w:lvl w:ilvl="2" w:tplc="0409001B" w:tentative="1">
+      <w:start w:val="1"/>
+      <w:numFmt w:val="lowerRoman"/>
+      <w:lvlText w:val="%3."/>
+      <w:lvlJc w:val="right"/>
+      <w:pPr>
+        <w:ind w:left="2160" w:hanging="180"/>
+      </w:pPr>
+    </w:lvl>
+    <w:lvl w:ilvl="3" w:tplc="0409000F" w:tentative="1">
+      <w:start w:val="1"/>
+      <w:numFmt w:val="decimal"/>
+      <w:lvlText w:val="%4."/>
+      <w:lvlJc w:val="left"/>
+      <w:pPr>
+        <w:ind w:left="2880" w:hanging="360"/>
+      </w:pPr>
+    </w:lvl>
+    <w:lvl w:ilvl="4" w:tplc="04090019" w:tentative="1">
+      <w:start w:val="1"/>
+      <w:numFmt w:val="lowerLetter"/>
+      <w:lvlText w:val="%5."/>
+      <w:lvlJc w:val="left"/>
+      <w:pPr>
+        <w:ind w:left="3600" w:hanging="360"/>
+      </w:pPr>
+    </w:lvl>
+    <w:lvl w:ilvl="5" w:tplc="0409001B" w:tentative="1">
+      <w:start w:val="1"/>
+      <w:numFmt w:val="lowerRoman"/>
+      <w:lvlText w:val="%6."/>
+      <w:lvlJc w:val="right"/>
+      <w:pPr>
+        <w:ind w:left="4320" w:hanging="180"/>
+      </w:pPr>
+    </w:lvl>
+    <w:lvl w:ilvl="6" w:tplc="0409000F" w:tentative="1">
+      <w:start w:val="1"/>
+      <w:numFmt w:val="decimal"/>
+      <w:lvlText w:val="%7."/>
+      <w:lvlJc w:val="left"/>
+      <w:pPr>
+        <w:ind w:left="5040" w:hanging="360"/>
+      </w:pPr>
+    </w:lvl>
+    <w:lvl w:ilvl="7" w:tplc="04090019" w:tentative="1">
+      <w:start w:val="1"/>
+      <w:numFmt w:val="lowerLetter"/>
+      <w:lvlText w:val="%8."/>
+      <w:lvlJc w:val="left"/>
+      <w:pPr>
+        <w:ind w:left="5760" w:hanging="360"/>
+      </w:pPr>
+    </w:lvl>
+    <w:lvl w:ilvl="8" w:tplc="0409001B" w:tentative="1">
+      <w:start w:val="1"/>
+      <w:numFmt w:val="lowerRoman"/>
+      <w:lvlText w:val="%9."/>
+      <w:lvlJc w:val="right"/>
+      <w:pPr>
+        <w:ind w:left="6480" w:hanging="180"/>
+      </w:pPr>
+    </w:lvl>
+  </w:abstractNum>
+  <w:abstractNum w:abstractNumId="3" w15:restartNumberingAfterBreak="0">
+    <w:nsid w:val="1E170D90"/>
+    <w:multiLevelType w:val="hybridMultilevel"/>
+    <w:tmpl w:val="6DF0161A"/>
+    <w:lvl w:ilvl="0" w:tplc="0409000F">
+      <w:start w:val="3"/>
+      <w:numFmt w:val="decimal"/>
+      <w:lvlText w:val="%1."/>
+      <w:lvlJc w:val="left"/>
+      <w:pPr>
+        <w:ind w:left="720" w:hanging="360"/>
+      </w:pPr>
+      <w:rPr>
+        <w:rFonts w:hint="default"/>
+      </w:rPr>
+    </w:lvl>
+    <w:lvl w:ilvl="1" w:tplc="04090019" w:tentative="1">
+      <w:start w:val="1"/>
+      <w:numFmt w:val="lowerLetter"/>
+      <w:lvlText w:val="%2."/>
+      <w:lvlJc w:val="left"/>
+      <w:pPr>
+        <w:ind w:left="1440" w:hanging="360"/>
+      </w:pPr>
+    </w:lvl>
+    <w:lvl w:ilvl="2" w:tplc="0409001B" w:tentative="1">
+      <w:start w:val="1"/>
+      <w:numFmt w:val="lowerRoman"/>
+      <w:lvlText w:val="%3."/>
+      <w:lvlJc w:val="right"/>
+      <w:pPr>
+        <w:ind w:left="2160" w:hanging="180"/>
+      </w:pPr>
+    </w:lvl>
+    <w:lvl w:ilvl="3" w:tplc="0409000F" w:tentative="1">
+      <w:start w:val="1"/>
+      <w:numFmt w:val="decimal"/>
+      <w:lvlText w:val="%4."/>
+      <w:lvlJc w:val="left"/>
+      <w:pPr>
+        <w:ind w:left="2880" w:hanging="360"/>
+      </w:pPr>
+    </w:lvl>
+    <w:lvl w:ilvl="4" w:tplc="04090019" w:tentative="1">
+      <w:start w:val="1"/>
+      <w:numFmt w:val="lowerLetter"/>
+      <w:lvlText w:val="%5."/>
+      <w:lvlJc w:val="left"/>
+      <w:pPr>
+        <w:ind w:left="3600" w:hanging="360"/>
+      </w:pPr>
+    </w:lvl>
+    <w:lvl w:ilvl="5" w:tplc="0409001B" w:tentative="1">
+      <w:start w:val="1"/>
+      <w:numFmt w:val="lowerRoman"/>
+      <w:lvlText w:val="%6."/>
+      <w:lvlJc w:val="right"/>
+      <w:pPr>
+        <w:ind w:left="4320" w:hanging="180"/>
+      </w:pPr>
+    </w:lvl>
+    <w:lvl w:ilvl="6" w:tplc="0409000F" w:tentative="1">
+      <w:start w:val="1"/>
+      <w:numFmt w:val="decimal"/>
+      <w:lvlText w:val="%7."/>
+      <w:lvlJc w:val="left"/>
+      <w:pPr>
+        <w:ind w:left="5040" w:hanging="360"/>
+      </w:pPr>
+    </w:lvl>
+    <w:lvl w:ilvl="7" w:tplc="04090019" w:tentative="1">
+      <w:start w:val="1"/>
+      <w:numFmt w:val="lowerLetter"/>
+      <w:lvlText w:val="%8."/>
+      <w:lvlJc w:val="left"/>
+      <w:pPr>
+        <w:ind w:left="5760" w:hanging="360"/>
+      </w:pPr>
+    </w:lvl>
+    <w:lvl w:ilvl="8" w:tplc="0409001B" w:tentative="1">
+      <w:start w:val="1"/>
+      <w:numFmt w:val="lowerRoman"/>
+      <w:lvlText w:val="%9."/>
+      <w:lvlJc w:val="right"/>
+      <w:pPr>
+        <w:ind w:left="6480" w:hanging="180"/>
+      </w:pPr>
+    </w:lvl>
+  </w:abstractNum>
+  <w:abstractNum w:abstractNumId="4" w15:restartNumberingAfterBreak="0">
     <w:nsid w:val="2C380B39"/>
     <w:multiLevelType w:val="hybridMultilevel"/>
     <w:tmpl w:val="72B86834"/>
@@ -471,8 +3221,436 @@
       </w:pPr>
     </w:lvl>
   </w:abstractNum>
+  <w:abstractNum w:abstractNumId="5" w15:restartNumberingAfterBreak="0">
+    <w:nsid w:val="378F1954"/>
+    <w:multiLevelType w:val="hybridMultilevel"/>
+    <w:tmpl w:val="098A4F7E"/>
+    <w:lvl w:ilvl="0" w:tplc="04090001">
+      <w:start w:val="1"/>
+      <w:numFmt w:val="bullet"/>
+      <w:lvlText w:val=""/>
+      <w:lvlJc w:val="left"/>
+      <w:pPr>
+        <w:ind w:left="1440" w:hanging="360"/>
+      </w:pPr>
+      <w:rPr>
+        <w:rFonts w:ascii="Symbol" w:hAnsi="Symbol" w:hint="default"/>
+      </w:rPr>
+    </w:lvl>
+    <w:lvl w:ilvl="1" w:tplc="04090003" w:tentative="1">
+      <w:start w:val="1"/>
+      <w:numFmt w:val="bullet"/>
+      <w:lvlText w:val="o"/>
+      <w:lvlJc w:val="left"/>
+      <w:pPr>
+        <w:ind w:left="2160" w:hanging="360"/>
+      </w:pPr>
+      <w:rPr>
+        <w:rFonts w:ascii="Courier New" w:hAnsi="Courier New" w:cs="Courier New" w:hint="default"/>
+      </w:rPr>
+    </w:lvl>
+    <w:lvl w:ilvl="2" w:tplc="04090005" w:tentative="1">
+      <w:start w:val="1"/>
+      <w:numFmt w:val="bullet"/>
+      <w:lvlText w:val=""/>
+      <w:lvlJc w:val="left"/>
+      <w:pPr>
+        <w:ind w:left="2880" w:hanging="360"/>
+      </w:pPr>
+      <w:rPr>
+        <w:rFonts w:ascii="Wingdings" w:hAnsi="Wingdings" w:hint="default"/>
+      </w:rPr>
+    </w:lvl>
+    <w:lvl w:ilvl="3" w:tplc="04090001" w:tentative="1">
+      <w:start w:val="1"/>
+      <w:numFmt w:val="bullet"/>
+      <w:lvlText w:val=""/>
+      <w:lvlJc w:val="left"/>
+      <w:pPr>
+        <w:ind w:left="3600" w:hanging="360"/>
+      </w:pPr>
+      <w:rPr>
+        <w:rFonts w:ascii="Symbol" w:hAnsi="Symbol" w:hint="default"/>
+      </w:rPr>
+    </w:lvl>
+    <w:lvl w:ilvl="4" w:tplc="04090003" w:tentative="1">
+      <w:start w:val="1"/>
+      <w:numFmt w:val="bullet"/>
+      <w:lvlText w:val="o"/>
+      <w:lvlJc w:val="left"/>
+      <w:pPr>
+        <w:ind w:left="4320" w:hanging="360"/>
+      </w:pPr>
+      <w:rPr>
+        <w:rFonts w:ascii="Courier New" w:hAnsi="Courier New" w:cs="Courier New" w:hint="default"/>
+      </w:rPr>
+    </w:lvl>
+    <w:lvl w:ilvl="5" w:tplc="04090005" w:tentative="1">
+      <w:start w:val="1"/>
+      <w:numFmt w:val="bullet"/>
+      <w:lvlText w:val=""/>
+      <w:lvlJc w:val="left"/>
+      <w:pPr>
+        <w:ind w:left="5040" w:hanging="360"/>
+      </w:pPr>
+      <w:rPr>
+        <w:rFonts w:ascii="Wingdings" w:hAnsi="Wingdings" w:hint="default"/>
+      </w:rPr>
+    </w:lvl>
+    <w:lvl w:ilvl="6" w:tplc="04090001" w:tentative="1">
+      <w:start w:val="1"/>
+      <w:numFmt w:val="bullet"/>
+      <w:lvlText w:val=""/>
+      <w:lvlJc w:val="left"/>
+      <w:pPr>
+        <w:ind w:left="5760" w:hanging="360"/>
+      </w:pPr>
+      <w:rPr>
+        <w:rFonts w:ascii="Symbol" w:hAnsi="Symbol" w:hint="default"/>
+      </w:rPr>
+    </w:lvl>
+    <w:lvl w:ilvl="7" w:tplc="04090003" w:tentative="1">
+      <w:start w:val="1"/>
+      <w:numFmt w:val="bullet"/>
+      <w:lvlText w:val="o"/>
+      <w:lvlJc w:val="left"/>
+      <w:pPr>
+        <w:ind w:left="6480" w:hanging="360"/>
+      </w:pPr>
+      <w:rPr>
+        <w:rFonts w:ascii="Courier New" w:hAnsi="Courier New" w:cs="Courier New" w:hint="default"/>
+      </w:rPr>
+    </w:lvl>
+    <w:lvl w:ilvl="8" w:tplc="04090005" w:tentative="1">
+      <w:start w:val="1"/>
+      <w:numFmt w:val="bullet"/>
+      <w:lvlText w:val=""/>
+      <w:lvlJc w:val="left"/>
+      <w:pPr>
+        <w:ind w:left="7200" w:hanging="360"/>
+      </w:pPr>
+      <w:rPr>
+        <w:rFonts w:ascii="Wingdings" w:hAnsi="Wingdings" w:hint="default"/>
+      </w:rPr>
+    </w:lvl>
+  </w:abstractNum>
+  <w:abstractNum w:abstractNumId="6" w15:restartNumberingAfterBreak="0">
+    <w:nsid w:val="38D63AAC"/>
+    <w:multiLevelType w:val="hybridMultilevel"/>
+    <w:tmpl w:val="FE3CFAEA"/>
+    <w:lvl w:ilvl="0" w:tplc="0409000F">
+      <w:start w:val="1"/>
+      <w:numFmt w:val="decimal"/>
+      <w:lvlText w:val="%1."/>
+      <w:lvlJc w:val="left"/>
+      <w:pPr>
+        <w:ind w:left="720" w:hanging="360"/>
+      </w:pPr>
+      <w:rPr>
+        <w:rFonts w:hint="default"/>
+      </w:rPr>
+    </w:lvl>
+    <w:lvl w:ilvl="1" w:tplc="04090019" w:tentative="1">
+      <w:start w:val="1"/>
+      <w:numFmt w:val="lowerLetter"/>
+      <w:lvlText w:val="%2."/>
+      <w:lvlJc w:val="left"/>
+      <w:pPr>
+        <w:ind w:left="1440" w:hanging="360"/>
+      </w:pPr>
+    </w:lvl>
+    <w:lvl w:ilvl="2" w:tplc="0409001B" w:tentative="1">
+      <w:start w:val="1"/>
+      <w:numFmt w:val="lowerRoman"/>
+      <w:lvlText w:val="%3."/>
+      <w:lvlJc w:val="right"/>
+      <w:pPr>
+        <w:ind w:left="2160" w:hanging="180"/>
+      </w:pPr>
+    </w:lvl>
+    <w:lvl w:ilvl="3" w:tplc="0409000F" w:tentative="1">
+      <w:start w:val="1"/>
+      <w:numFmt w:val="decimal"/>
+      <w:lvlText w:val="%4."/>
+      <w:lvlJc w:val="left"/>
+      <w:pPr>
+        <w:ind w:left="2880" w:hanging="360"/>
+      </w:pPr>
+    </w:lvl>
+    <w:lvl w:ilvl="4" w:tplc="04090019" w:tentative="1">
+      <w:start w:val="1"/>
+      <w:numFmt w:val="lowerLetter"/>
+      <w:lvlText w:val="%5."/>
+      <w:lvlJc w:val="left"/>
+      <w:pPr>
+        <w:ind w:left="3600" w:hanging="360"/>
+      </w:pPr>
+    </w:lvl>
+    <w:lvl w:ilvl="5" w:tplc="0409001B" w:tentative="1">
+      <w:start w:val="1"/>
+      <w:numFmt w:val="lowerRoman"/>
+      <w:lvlText w:val="%6."/>
+      <w:lvlJc w:val="right"/>
+      <w:pPr>
+        <w:ind w:left="4320" w:hanging="180"/>
+      </w:pPr>
+    </w:lvl>
+    <w:lvl w:ilvl="6" w:tplc="0409000F" w:tentative="1">
+      <w:start w:val="1"/>
+      <w:numFmt w:val="decimal"/>
+      <w:lvlText w:val="%7."/>
+      <w:lvlJc w:val="left"/>
+      <w:pPr>
+        <w:ind w:left="5040" w:hanging="360"/>
+      </w:pPr>
+    </w:lvl>
+    <w:lvl w:ilvl="7" w:tplc="04090019" w:tentative="1">
+      <w:start w:val="1"/>
+      <w:numFmt w:val="lowerLetter"/>
+      <w:lvlText w:val="%8."/>
+      <w:lvlJc w:val="left"/>
+      <w:pPr>
+        <w:ind w:left="5760" w:hanging="360"/>
+      </w:pPr>
+    </w:lvl>
+    <w:lvl w:ilvl="8" w:tplc="0409001B" w:tentative="1">
+      <w:start w:val="1"/>
+      <w:numFmt w:val="lowerRoman"/>
+      <w:lvlText w:val="%9."/>
+      <w:lvlJc w:val="right"/>
+      <w:pPr>
+        <w:ind w:left="6480" w:hanging="180"/>
+      </w:pPr>
+    </w:lvl>
+  </w:abstractNum>
+  <w:abstractNum w:abstractNumId="7" w15:restartNumberingAfterBreak="0">
+    <w:nsid w:val="74B232E7"/>
+    <w:multiLevelType w:val="hybridMultilevel"/>
+    <w:tmpl w:val="CF78D25E"/>
+    <w:lvl w:ilvl="0" w:tplc="04090001">
+      <w:start w:val="1"/>
+      <w:numFmt w:val="bullet"/>
+      <w:lvlText w:val=""/>
+      <w:lvlJc w:val="left"/>
+      <w:pPr>
+        <w:ind w:left="1440" w:hanging="360"/>
+      </w:pPr>
+      <w:rPr>
+        <w:rFonts w:ascii="Symbol" w:hAnsi="Symbol" w:hint="default"/>
+      </w:rPr>
+    </w:lvl>
+    <w:lvl w:ilvl="1" w:tplc="04090003" w:tentative="1">
+      <w:start w:val="1"/>
+      <w:numFmt w:val="bullet"/>
+      <w:lvlText w:val="o"/>
+      <w:lvlJc w:val="left"/>
+      <w:pPr>
+        <w:ind w:left="2160" w:hanging="360"/>
+      </w:pPr>
+      <w:rPr>
+        <w:rFonts w:ascii="Courier New" w:hAnsi="Courier New" w:cs="Courier New" w:hint="default"/>
+      </w:rPr>
+    </w:lvl>
+    <w:lvl w:ilvl="2" w:tplc="04090005" w:tentative="1">
+      <w:start w:val="1"/>
+      <w:numFmt w:val="bullet"/>
+      <w:lvlText w:val=""/>
+      <w:lvlJc w:val="left"/>
+      <w:pPr>
+        <w:ind w:left="2880" w:hanging="360"/>
+      </w:pPr>
+      <w:rPr>
+        <w:rFonts w:ascii="Wingdings" w:hAnsi="Wingdings" w:hint="default"/>
+      </w:rPr>
+    </w:lvl>
+    <w:lvl w:ilvl="3" w:tplc="04090001" w:tentative="1">
+      <w:start w:val="1"/>
+      <w:numFmt w:val="bullet"/>
+      <w:lvlText w:val=""/>
+      <w:lvlJc w:val="left"/>
+      <w:pPr>
+        <w:ind w:left="3600" w:hanging="360"/>
+      </w:pPr>
+      <w:rPr>
+        <w:rFonts w:ascii="Symbol" w:hAnsi="Symbol" w:hint="default"/>
+      </w:rPr>
+    </w:lvl>
+    <w:lvl w:ilvl="4" w:tplc="04090003" w:tentative="1">
+      <w:start w:val="1"/>
+      <w:numFmt w:val="bullet"/>
+      <w:lvlText w:val="o"/>
+      <w:lvlJc w:val="left"/>
+      <w:pPr>
+        <w:ind w:left="4320" w:hanging="360"/>
+      </w:pPr>
+      <w:rPr>
+        <w:rFonts w:ascii="Courier New" w:hAnsi="Courier New" w:cs="Courier New" w:hint="default"/>
+      </w:rPr>
+    </w:lvl>
+    <w:lvl w:ilvl="5" w:tplc="04090005" w:tentative="1">
+      <w:start w:val="1"/>
+      <w:numFmt w:val="bullet"/>
+      <w:lvlText w:val=""/>
+      <w:lvlJc w:val="left"/>
+      <w:pPr>
+        <w:ind w:left="5040" w:hanging="360"/>
+      </w:pPr>
+      <w:rPr>
+        <w:rFonts w:ascii="Wingdings" w:hAnsi="Wingdings" w:hint="default"/>
+      </w:rPr>
+    </w:lvl>
+    <w:lvl w:ilvl="6" w:tplc="04090001" w:tentative="1">
+      <w:start w:val="1"/>
+      <w:numFmt w:val="bullet"/>
+      <w:lvlText w:val=""/>
+      <w:lvlJc w:val="left"/>
+      <w:pPr>
+        <w:ind w:left="5760" w:hanging="360"/>
+      </w:pPr>
+      <w:rPr>
+        <w:rFonts w:ascii="Symbol" w:hAnsi="Symbol" w:hint="default"/>
+      </w:rPr>
+    </w:lvl>
+    <w:lvl w:ilvl="7" w:tplc="04090003" w:tentative="1">
+      <w:start w:val="1"/>
+      <w:numFmt w:val="bullet"/>
+      <w:lvlText w:val="o"/>
+      <w:lvlJc w:val="left"/>
+      <w:pPr>
+        <w:ind w:left="6480" w:hanging="360"/>
+      </w:pPr>
+      <w:rPr>
+        <w:rFonts w:ascii="Courier New" w:hAnsi="Courier New" w:cs="Courier New" w:hint="default"/>
+      </w:rPr>
+    </w:lvl>
+    <w:lvl w:ilvl="8" w:tplc="04090005" w:tentative="1">
+      <w:start w:val="1"/>
+      <w:numFmt w:val="bullet"/>
+      <w:lvlText w:val=""/>
+      <w:lvlJc w:val="left"/>
+      <w:pPr>
+        <w:ind w:left="7200" w:hanging="360"/>
+      </w:pPr>
+      <w:rPr>
+        <w:rFonts w:ascii="Wingdings" w:hAnsi="Wingdings" w:hint="default"/>
+      </w:rPr>
+    </w:lvl>
+  </w:abstractNum>
+  <w:abstractNum w:abstractNumId="8" w15:restartNumberingAfterBreak="0">
+    <w:nsid w:val="7BEA047A"/>
+    <w:multiLevelType w:val="hybridMultilevel"/>
+    <w:tmpl w:val="76AE4D78"/>
+    <w:lvl w:ilvl="0" w:tplc="057CB5AE">
+      <w:start w:val="11"/>
+      <w:numFmt w:val="decimal"/>
+      <w:lvlText w:val="%1"/>
+      <w:lvlJc w:val="left"/>
+      <w:pPr>
+        <w:ind w:left="1080" w:hanging="360"/>
+      </w:pPr>
+      <w:rPr>
+        <w:rFonts w:hint="default"/>
+      </w:rPr>
+    </w:lvl>
+    <w:lvl w:ilvl="1" w:tplc="04090019" w:tentative="1">
+      <w:start w:val="1"/>
+      <w:numFmt w:val="lowerLetter"/>
+      <w:lvlText w:val="%2."/>
+      <w:lvlJc w:val="left"/>
+      <w:pPr>
+        <w:ind w:left="1800" w:hanging="360"/>
+      </w:pPr>
+    </w:lvl>
+    <w:lvl w:ilvl="2" w:tplc="0409001B" w:tentative="1">
+      <w:start w:val="1"/>
+      <w:numFmt w:val="lowerRoman"/>
+      <w:lvlText w:val="%3."/>
+      <w:lvlJc w:val="right"/>
+      <w:pPr>
+        <w:ind w:left="2520" w:hanging="180"/>
+      </w:pPr>
+    </w:lvl>
+    <w:lvl w:ilvl="3" w:tplc="0409000F" w:tentative="1">
+      <w:start w:val="1"/>
+      <w:numFmt w:val="decimal"/>
+      <w:lvlText w:val="%4."/>
+      <w:lvlJc w:val="left"/>
+      <w:pPr>
+        <w:ind w:left="3240" w:hanging="360"/>
+      </w:pPr>
+    </w:lvl>
+    <w:lvl w:ilvl="4" w:tplc="04090019" w:tentative="1">
+      <w:start w:val="1"/>
+      <w:numFmt w:val="lowerLetter"/>
+      <w:lvlText w:val="%5."/>
+      <w:lvlJc w:val="left"/>
+      <w:pPr>
+        <w:ind w:left="3960" w:hanging="360"/>
+      </w:pPr>
+    </w:lvl>
+    <w:lvl w:ilvl="5" w:tplc="0409001B" w:tentative="1">
+      <w:start w:val="1"/>
+      <w:numFmt w:val="lowerRoman"/>
+      <w:lvlText w:val="%6."/>
+      <w:lvlJc w:val="right"/>
+      <w:pPr>
+        <w:ind w:left="4680" w:hanging="180"/>
+      </w:pPr>
+    </w:lvl>
+    <w:lvl w:ilvl="6" w:tplc="0409000F" w:tentative="1">
+      <w:start w:val="1"/>
+      <w:numFmt w:val="decimal"/>
+      <w:lvlText w:val="%7."/>
+      <w:lvlJc w:val="left"/>
+      <w:pPr>
+        <w:ind w:left="5400" w:hanging="360"/>
+      </w:pPr>
+    </w:lvl>
+    <w:lvl w:ilvl="7" w:tplc="04090019" w:tentative="1">
+      <w:start w:val="1"/>
+      <w:numFmt w:val="lowerLetter"/>
+      <w:lvlText w:val="%8."/>
+      <w:lvlJc w:val="left"/>
+      <w:pPr>
+        <w:ind w:left="6120" w:hanging="360"/>
+      </w:pPr>
+    </w:lvl>
+    <w:lvl w:ilvl="8" w:tplc="0409001B" w:tentative="1">
+      <w:start w:val="1"/>
+      <w:numFmt w:val="lowerRoman"/>
+      <w:lvlText w:val="%9."/>
+      <w:lvlJc w:val="right"/>
+      <w:pPr>
+        <w:ind w:left="6840" w:hanging="180"/>
+      </w:pPr>
+    </w:lvl>
+  </w:abstractNum>
   <w:num w:numId="1">
+    <w:abstractNumId w:val="4"/>
+  </w:num>
+  <w:num w:numId="2">
+    <w:abstractNumId w:val="3"/>
+  </w:num>
+  <w:num w:numId="3">
+    <w:abstractNumId w:val="2"/>
+  </w:num>
+  <w:num w:numId="4">
+    <w:abstractNumId w:val="1"/>
+  </w:num>
+  <w:num w:numId="5">
+    <w:abstractNumId w:val="8"/>
+  </w:num>
+  <w:num w:numId="6">
     <w:abstractNumId w:val="0"/>
+  </w:num>
+  <w:num w:numId="7">
+    <w:abstractNumId w:val="6"/>
+  </w:num>
+  <w:num w:numId="8">
+    <w:abstractNumId w:val="5"/>
+  </w:num>
+  <w:num w:numId="9">
+    <w:abstractNumId w:val="7"/>
   </w:num>
 </w:numbering>
 </file>
@@ -881,7 +4059,6 @@
   <w:style w:type="character" w:default="1" w:styleId="DefaultParagraphFont">
     <w:name w:val="Default Paragraph Font"/>
     <w:uiPriority w:val="1"/>
-    <w:semiHidden/>
     <w:unhideWhenUsed/>
   </w:style>
   <w:style w:type="table" w:default="1" w:styleId="TableNormal">
@@ -915,6 +4092,63 @@
       <w:ind w:left="720"/>
       <w:contextualSpacing/>
     </w:pPr>
+  </w:style>
+  <w:style w:type="paragraph" w:styleId="Header">
+    <w:name w:val="header"/>
+    <w:basedOn w:val="Normal"/>
+    <w:link w:val="HeaderChar"/>
+    <w:uiPriority w:val="99"/>
+    <w:unhideWhenUsed/>
+    <w:rsid w:val="008C5730"/>
+    <w:pPr>
+      <w:tabs>
+        <w:tab w:val="center" w:pos="4680"/>
+        <w:tab w:val="right" w:pos="9360"/>
+      </w:tabs>
+      <w:spacing w:line="240" w:lineRule="auto"/>
+    </w:pPr>
+  </w:style>
+  <w:style w:type="character" w:customStyle="1" w:styleId="HeaderChar">
+    <w:name w:val="Header Char"/>
+    <w:basedOn w:val="DefaultParagraphFont"/>
+    <w:link w:val="Header"/>
+    <w:uiPriority w:val="99"/>
+    <w:rsid w:val="008C5730"/>
+    <w:rPr>
+      <w:rFonts w:ascii="Arial" w:eastAsia="Arial" w:hAnsi="Arial" w:cs="Arial"/>
+      <w:lang w:val="en"/>
+    </w:rPr>
+  </w:style>
+  <w:style w:type="paragraph" w:styleId="Footer">
+    <w:name w:val="footer"/>
+    <w:basedOn w:val="Normal"/>
+    <w:link w:val="FooterChar"/>
+    <w:uiPriority w:val="99"/>
+    <w:unhideWhenUsed/>
+    <w:rsid w:val="008C5730"/>
+    <w:pPr>
+      <w:tabs>
+        <w:tab w:val="center" w:pos="4680"/>
+        <w:tab w:val="right" w:pos="9360"/>
+      </w:tabs>
+      <w:spacing w:line="240" w:lineRule="auto"/>
+    </w:pPr>
+  </w:style>
+  <w:style w:type="character" w:customStyle="1" w:styleId="FooterChar">
+    <w:name w:val="Footer Char"/>
+    <w:basedOn w:val="DefaultParagraphFont"/>
+    <w:link w:val="Footer"/>
+    <w:uiPriority w:val="99"/>
+    <w:rsid w:val="008C5730"/>
+    <w:rPr>
+      <w:rFonts w:ascii="Arial" w:eastAsia="Arial" w:hAnsi="Arial" w:cs="Arial"/>
+      <w:lang w:val="en"/>
+    </w:rPr>
+  </w:style>
+  <w:style w:type="character" w:customStyle="1" w:styleId="e24kjd">
+    <w:name w:val="e24kjd"/>
+    <w:basedOn w:val="DefaultParagraphFont"/>
+    <w:rsid w:val="008C5730"/>
   </w:style>
 </w:styles>
 </file>

</xml_diff>